<commit_message>
Added Readme; Modified report
</commit_message>
<xml_diff>
--- a/SDD Report 2.docx
+++ b/SDD Report 2.docx
@@ -5,7 +5,9 @@
     <w:sdt>
       <w:sdtPr>
         <w:rPr>
+          <w:rFonts w:eastAsiaTheme="minorEastAsia"/>
           <w:color w:val="5B9BD5" w:themeColor="accent1"/>
+          <w:lang w:val="en-AU"/>
         </w:rPr>
         <w:id w:val="-964272564"/>
         <w:docPartObj>
@@ -15,9 +17,7 @@
       </w:sdtPr>
       <w:sdtEndPr>
         <w:rPr>
-          <w:rFonts w:eastAsiaTheme="minorEastAsia"/>
           <w:color w:val="auto"/>
-          <w:lang w:val="en-AU"/>
         </w:rPr>
       </w:sdtEndPr>
       <w:sdtContent>
@@ -160,6 +160,7 @@
             <w:dataBinding w:prefixMappings="xmlns:ns0='http://purl.org/dc/elements/1.1/' xmlns:ns1='http://schemas.openxmlformats.org/package/2006/metadata/core-properties' " w:xpath="/ns1:coreProperties[1]/ns0:subject[1]" w:storeItemID="{6C3C8BC8-F283-45AE-878A-BAB7291924A1}"/>
             <w:text/>
           </w:sdtPr>
+          <w:sdtEndPr/>
           <w:sdtContent>
             <w:p>
               <w:pPr>
@@ -275,6 +276,7 @@
                                     <w:calendar w:val="gregorian"/>
                                   </w:date>
                                 </w:sdtPr>
+                                <w:sdtEndPr/>
                                 <w:sdtContent>
                                   <w:p>
                                     <w:pPr>
@@ -341,6 +343,7 @@
                                     <w:dataBinding w:prefixMappings="xmlns:ns0='http://schemas.openxmlformats.org/officeDocument/2006/extended-properties' " w:xpath="/ns0:Properties[1]/ns0:Company[1]" w:storeItemID="{6668398D-A668-4E3E-A5EB-62B293D839F1}"/>
                                     <w:text/>
                                   </w:sdtPr>
+                                  <w:sdtEndPr/>
                                   <w:sdtContent>
                                     <w:r>
                                       <w:rPr>
@@ -372,6 +375,7 @@
                                     <w:dataBinding w:prefixMappings="xmlns:ns0='http://schemas.microsoft.com/office/2006/coverPageProps' " w:xpath="/ns0:CoverPageProperties[1]/ns0:CompanyAddress[1]" w:storeItemID="{55AF091B-3C7A-41E3-B477-F2FDAA23CFDA}"/>
                                     <w:text/>
                                   </w:sdtPr>
+                                  <w:sdtEndPr/>
                                   <w:sdtContent>
                                     <w:r>
                                       <w:rPr>
@@ -679,6 +683,7 @@
               <w:noProof/>
               <w:kern w:val="2"/>
               <w:sz w:val="21"/>
+              <w:szCs w:val="24"/>
               <w:lang w:val="en-US"/>
             </w:rPr>
           </w:pPr>
@@ -691,7 +696,7 @@
           <w:r>
             <w:fldChar w:fldCharType="separate"/>
           </w:r>
-          <w:hyperlink w:anchor="_Toc36210241" w:history="1">
+          <w:hyperlink w:anchor="_Toc36645528" w:history="1">
             <w:r>
               <w:rPr>
                 <w:rStyle w:val="a7"/>
@@ -720,7 +725,7 @@
                 <w:noProof/>
                 <w:webHidden/>
               </w:rPr>
-              <w:instrText xml:space="preserve"> PAGEREF _Toc36210241 \h </w:instrText>
+              <w:instrText xml:space="preserve"> PAGEREF _Toc36645528 \h </w:instrText>
             </w:r>
             <w:r>
               <w:rPr>
@@ -761,10 +766,11 @@
               <w:noProof/>
               <w:kern w:val="2"/>
               <w:sz w:val="21"/>
+              <w:szCs w:val="24"/>
               <w:lang w:val="en-US"/>
             </w:rPr>
           </w:pPr>
-          <w:hyperlink w:anchor="_Toc36210242" w:history="1">
+          <w:hyperlink w:anchor="_Toc36645529" w:history="1">
             <w:r>
               <w:rPr>
                 <w:rStyle w:val="a7"/>
@@ -793,7 +799,7 @@
                 <w:noProof/>
                 <w:webHidden/>
               </w:rPr>
-              <w:instrText xml:space="preserve"> PAGEREF _Toc36210242 \h </w:instrText>
+              <w:instrText xml:space="preserve"> PAGEREF _Toc36645529 \h </w:instrText>
             </w:r>
             <w:r>
               <w:rPr>
@@ -834,10 +840,11 @@
               <w:noProof/>
               <w:kern w:val="2"/>
               <w:sz w:val="21"/>
+              <w:szCs w:val="24"/>
               <w:lang w:val="en-US"/>
             </w:rPr>
           </w:pPr>
-          <w:hyperlink w:anchor="_Toc36210243" w:history="1">
+          <w:hyperlink w:anchor="_Toc36645530" w:history="1">
             <w:r>
               <w:rPr>
                 <w:rStyle w:val="a7"/>
@@ -866,7 +873,7 @@
                 <w:noProof/>
                 <w:webHidden/>
               </w:rPr>
-              <w:instrText xml:space="preserve"> PAGEREF _Toc36210243 \h </w:instrText>
+              <w:instrText xml:space="preserve"> PAGEREF _Toc36645530 \h </w:instrText>
             </w:r>
             <w:r>
               <w:rPr>
@@ -907,10 +914,11 @@
               <w:noProof/>
               <w:kern w:val="2"/>
               <w:sz w:val="21"/>
+              <w:szCs w:val="24"/>
               <w:lang w:val="en-US"/>
             </w:rPr>
           </w:pPr>
-          <w:hyperlink w:anchor="_Toc36210244" w:history="1">
+          <w:hyperlink w:anchor="_Toc36645531" w:history="1">
             <w:r>
               <w:rPr>
                 <w:rStyle w:val="a7"/>
@@ -939,7 +947,7 @@
                 <w:noProof/>
                 <w:webHidden/>
               </w:rPr>
-              <w:instrText xml:space="preserve"> PAGEREF _Toc36210244 \h </w:instrText>
+              <w:instrText xml:space="preserve"> PAGEREF _Toc36645531 \h </w:instrText>
             </w:r>
             <w:r>
               <w:rPr>
@@ -980,10 +988,11 @@
               <w:noProof/>
               <w:kern w:val="2"/>
               <w:sz w:val="21"/>
+              <w:szCs w:val="24"/>
               <w:lang w:val="en-US"/>
             </w:rPr>
           </w:pPr>
-          <w:hyperlink w:anchor="_Toc36210245" w:history="1">
+          <w:hyperlink w:anchor="_Toc36645532" w:history="1">
             <w:r>
               <w:rPr>
                 <w:rStyle w:val="a7"/>
@@ -1012,7 +1021,7 @@
                 <w:noProof/>
                 <w:webHidden/>
               </w:rPr>
-              <w:instrText xml:space="preserve"> PAGEREF _Toc36210245 \h </w:instrText>
+              <w:instrText xml:space="preserve"> PAGEREF _Toc36645532 \h </w:instrText>
             </w:r>
             <w:r>
               <w:rPr>
@@ -1032,7 +1041,7 @@
                 <w:noProof/>
                 <w:webHidden/>
               </w:rPr>
-              <w:t>9</w:t>
+              <w:t>12</w:t>
             </w:r>
             <w:r>
               <w:rPr>
@@ -1053,10 +1062,11 @@
               <w:noProof/>
               <w:kern w:val="2"/>
               <w:sz w:val="21"/>
+              <w:szCs w:val="24"/>
               <w:lang w:val="en-US"/>
             </w:rPr>
           </w:pPr>
-          <w:hyperlink w:anchor="_Toc36210246" w:history="1">
+          <w:hyperlink w:anchor="_Toc36645533" w:history="1">
             <w:r>
               <w:rPr>
                 <w:rStyle w:val="a7"/>
@@ -1085,7 +1095,7 @@
                 <w:noProof/>
                 <w:webHidden/>
               </w:rPr>
-              <w:instrText xml:space="preserve"> PAGEREF _Toc36210246 \h </w:instrText>
+              <w:instrText xml:space="preserve"> PAGEREF _Toc36645533 \h </w:instrText>
             </w:r>
             <w:r>
               <w:rPr>
@@ -1105,7 +1115,7 @@
                 <w:noProof/>
                 <w:webHidden/>
               </w:rPr>
-              <w:t>10</w:t>
+              <w:t>15</w:t>
             </w:r>
             <w:r>
               <w:rPr>
@@ -1156,7 +1166,7 @@
           <w:szCs w:val="22"/>
         </w:rPr>
       </w:pPr>
-      <w:bookmarkStart w:id="0" w:name="_Toc36210241"/>
+      <w:bookmarkStart w:id="0" w:name="_Toc36645528"/>
       <w:r>
         <w:rPr>
           <w:rStyle w:val="normaltextrun"/>
@@ -1179,23 +1189,7 @@
         <w:t>T</w:t>
       </w:r>
       <w:r>
-        <w:t xml:space="preserve">here is a game show called “Deal or no deal”. In the game, there are 26 briefcases in total, and the player have to choose one but not open it. Then, the player </w:t>
-      </w:r>
-      <w:proofErr w:type="gramStart"/>
-      <w:r>
-        <w:t>need</w:t>
-      </w:r>
-      <w:proofErr w:type="gramEnd"/>
-      <w:r>
-        <w:t xml:space="preserve"> to choose the first 6 cases, and the value in those cases are excluded – which means the player </w:t>
-      </w:r>
-      <w:proofErr w:type="spellStart"/>
-      <w:r>
-        <w:t>can not</w:t>
-      </w:r>
-      <w:proofErr w:type="spellEnd"/>
-      <w:r>
-        <w:t xml:space="preserve"> win those values. After those 6 cases, the bank steps in and provide bank offer, which is the average of the remaining briefcases and reduce by 15%. If the user accepts it, the game finishes, and the player wins that amount, or otherwise the game continues. Bank offer steps in when there are </w:t>
+        <w:t xml:space="preserve">here is a game show called “Deal or no deal”. In the game, there are 26 briefcases in total, and the player have to choose one but not open it. Then, the player need to choose the first 6 cases, and the value in those cases are excluded – which means the player can not win those values. After those 6 cases, the bank steps in and provide bank offer, which is the average of the remaining briefcases and reduce by 15%. If the user accepts it, the game finishes, and the player wins that amount, or otherwise the game continues. Bank offer steps in when there are </w:t>
       </w:r>
       <w:r>
         <w:t>1, 2, 3, 4, 5, 7, 10, 14, 19</w:t>
@@ -1417,15 +1411,7 @@
         <w:t>U</w:t>
       </w:r>
       <w:r>
-        <w:t xml:space="preserve">ser opens 1 </w:t>
-      </w:r>
-      <w:proofErr w:type="gramStart"/>
-      <w:r>
-        <w:t>cases</w:t>
-      </w:r>
-      <w:proofErr w:type="gramEnd"/>
-      <w:r>
-        <w:t>, 4 left unselected &amp; unopened</w:t>
+        <w:t>ser opens 1 cases, 4 left unselected &amp; unopened</w:t>
       </w:r>
     </w:p>
     <w:p>
@@ -1461,15 +1447,7 @@
         <w:t>U</w:t>
       </w:r>
       <w:r>
-        <w:t xml:space="preserve">ser opens 1 </w:t>
-      </w:r>
-      <w:proofErr w:type="gramStart"/>
-      <w:r>
-        <w:t>cases</w:t>
-      </w:r>
-      <w:proofErr w:type="gramEnd"/>
-      <w:r>
-        <w:t>, 3 left unselected &amp; unopened</w:t>
+        <w:t>ser opens 1 cases, 3 left unselected &amp; unopened</w:t>
       </w:r>
     </w:p>
     <w:p>
@@ -1505,15 +1483,7 @@
         <w:t>U</w:t>
       </w:r>
       <w:r>
-        <w:t xml:space="preserve">ser opens 1 </w:t>
-      </w:r>
-      <w:proofErr w:type="gramStart"/>
-      <w:r>
-        <w:t>cases</w:t>
-      </w:r>
-      <w:proofErr w:type="gramEnd"/>
-      <w:r>
-        <w:t>, 2 left unselected &amp; unopened</w:t>
+        <w:t>ser opens 1 cases, 2 left unselected &amp; unopened</w:t>
       </w:r>
     </w:p>
     <w:p>
@@ -1549,15 +1519,7 @@
         <w:t>U</w:t>
       </w:r>
       <w:r>
-        <w:t xml:space="preserve">ser opens 1 </w:t>
-      </w:r>
-      <w:proofErr w:type="gramStart"/>
-      <w:r>
-        <w:t>cases</w:t>
-      </w:r>
-      <w:proofErr w:type="gramEnd"/>
-      <w:r>
-        <w:t>, 1 left unselected &amp; unopened</w:t>
+        <w:t>ser opens 1 cases, 1 left unselected &amp; unopened</w:t>
       </w:r>
     </w:p>
     <w:p>
@@ -1654,7 +1616,7 @@
           <w:lang w:val="en-US"/>
         </w:rPr>
       </w:pPr>
-      <w:bookmarkStart w:id="1" w:name="_Toc36210242"/>
+      <w:bookmarkStart w:id="1" w:name="_Toc36645529"/>
       <w:r>
         <w:rPr>
           <w:rStyle w:val="normaltextrun"/>
@@ -1695,15 +1657,7 @@
         <w:ind w:left="720"/>
       </w:pPr>
       <w:r>
-        <w:t xml:space="preserve">The button that indicates this case will be changed to “selected”, and the value will be stored into selected. Then the value in the list Cases will be set to 0, which indicates </w:t>
-      </w:r>
-      <w:proofErr w:type="gramStart"/>
-      <w:r>
-        <w:t>an</w:t>
-      </w:r>
-      <w:proofErr w:type="gramEnd"/>
-      <w:r>
-        <w:t xml:space="preserve"> selected case.</w:t>
+        <w:t>The button that indicates this case will be changed to “selected”, and the value will be stored into selected. Then the value in the list Cases will be set to 0, which indicates an selected case.</w:t>
       </w:r>
     </w:p>
     <w:p>
@@ -1813,23 +1767,7 @@
         <w:t>B</w:t>
       </w:r>
       <w:r>
-        <w:t xml:space="preserve">inary selection: Check if opened case number in </w:t>
-      </w:r>
-      <w:proofErr w:type="spellStart"/>
-      <w:r>
-        <w:t>BankTime</w:t>
-      </w:r>
-      <w:proofErr w:type="spellEnd"/>
-      <w:r>
-        <w:t xml:space="preserve">, and if yes, go to </w:t>
-      </w:r>
-      <w:proofErr w:type="gramStart"/>
-      <w:r>
-        <w:t>Bank(</w:t>
-      </w:r>
-      <w:proofErr w:type="gramEnd"/>
-      <w:r>
-        <w:t>), otherwise open case. Binary selection is also used to check if this case is already opened, or already selected.</w:t>
+        <w:t>inary selection: Check if opened case number in BankTime, and if yes, go to Bank(), otherwise open case. Binary selection is also used to check if this case is already opened, or already selected.</w:t>
       </w:r>
     </w:p>
     <w:p>
@@ -1841,20 +1779,7 @@
         </w:numPr>
       </w:pPr>
       <w:r>
-        <w:t xml:space="preserve">Sequence: Set the value to negative, which indicates that case is opened. Then call </w:t>
-      </w:r>
-      <w:proofErr w:type="spellStart"/>
-      <w:proofErr w:type="gramStart"/>
-      <w:r>
-        <w:t>updateButtonsAndLabelStatus</w:t>
-      </w:r>
-      <w:proofErr w:type="spellEnd"/>
-      <w:r>
-        <w:t>(</w:t>
-      </w:r>
-      <w:proofErr w:type="gramEnd"/>
-      <w:r>
-        <w:t>)</w:t>
+        <w:t>Sequence: Set the value to negative, which indicates that case is opened. Then call updateButtonsAndLabelStatus()</w:t>
       </w:r>
     </w:p>
     <w:p>
@@ -1870,8 +1795,6 @@
           <w:numId w:val="2"/>
         </w:numPr>
       </w:pPr>
-      <w:proofErr w:type="spellStart"/>
-      <w:proofErr w:type="gramStart"/>
       <w:r>
         <w:rPr>
           <w:rFonts w:hint="eastAsia"/>
@@ -1879,15 +1802,7 @@
         <w:t>u</w:t>
       </w:r>
       <w:r>
-        <w:t>pdateButtonsAndLabelStatus</w:t>
-      </w:r>
-      <w:proofErr w:type="spellEnd"/>
-      <w:r>
-        <w:t>(</w:t>
-      </w:r>
-      <w:proofErr w:type="gramEnd"/>
-      <w:r>
-        <w:t>) – Updates the status of buttons and labels</w:t>
+        <w:t>pdateButtonsAndLabelStatus() – Updates the status of buttons and labels</w:t>
       </w:r>
     </w:p>
     <w:p>
@@ -1901,15 +1816,7 @@
         <w:t>T</w:t>
       </w:r>
       <w:r>
-        <w:t xml:space="preserve">his function checks the list </w:t>
-      </w:r>
-      <w:proofErr w:type="gramStart"/>
-      <w:r>
-        <w:t>Cases, and</w:t>
-      </w:r>
-      <w:proofErr w:type="gramEnd"/>
-      <w:r>
-        <w:t xml:space="preserve"> decide to either lock or unlock/hide or unhide a button/label.</w:t>
+        <w:t>his function checks the list Cases, and decide to either lock or unlock/hide or unhide a button/label.</w:t>
       </w:r>
     </w:p>
     <w:p>
@@ -1976,15 +1883,7 @@
         </w:numPr>
       </w:pPr>
       <w:r>
-        <w:t xml:space="preserve">Bank Offer [ </w:t>
-      </w:r>
-      <w:proofErr w:type="gramStart"/>
-      <w:r>
-        <w:t>bank(</w:t>
-      </w:r>
-      <w:proofErr w:type="gramEnd"/>
-      <w:r>
-        <w:t xml:space="preserve">) ] </w:t>
+        <w:t xml:space="preserve">Bank Offer [ bank() ] </w:t>
       </w:r>
       <w:r>
         <w:t>–</w:t>
@@ -2024,20 +1923,7 @@
         </w:numPr>
       </w:pPr>
       <w:r>
-        <w:t xml:space="preserve">Sequence: Call </w:t>
-      </w:r>
-      <w:proofErr w:type="spellStart"/>
-      <w:proofErr w:type="gramStart"/>
-      <w:r>
-        <w:t>calcBankOffer</w:t>
-      </w:r>
-      <w:proofErr w:type="spellEnd"/>
-      <w:r>
-        <w:t>(</w:t>
-      </w:r>
-      <w:proofErr w:type="gramEnd"/>
-      <w:r>
-        <w:t>), and get the value. Pops up a message box, and then:</w:t>
+        <w:t>Sequence: Call calcBankOffer(), and get the value. Pops up a message box, and then:</w:t>
       </w:r>
     </w:p>
     <w:p>
@@ -2069,20 +1955,7 @@
         <w:t>Bank Offer</w:t>
       </w:r>
       <w:r>
-        <w:t xml:space="preserve"> Calculation [ </w:t>
-      </w:r>
-      <w:proofErr w:type="spellStart"/>
-      <w:proofErr w:type="gramStart"/>
-      <w:r>
-        <w:t>calcBankOffer</w:t>
-      </w:r>
-      <w:proofErr w:type="spellEnd"/>
-      <w:r>
-        <w:t>(</w:t>
-      </w:r>
-      <w:proofErr w:type="gramEnd"/>
-      <w:r>
-        <w:t>) ] – Calculates the bank offer and return.</w:t>
+        <w:t xml:space="preserve"> Calculation [ calcBankOffer() ] – Calculates the bank offer and return.</w:t>
       </w:r>
     </w:p>
     <w:p>
@@ -2132,15 +2005,7 @@
         <w:t>B</w:t>
       </w:r>
       <w:r>
-        <w:t xml:space="preserve">inary Selection: Check if the value is greater than 0. If the value is greater or equal to 0, adds the number of the cases by 1 and adds its value to a </w:t>
-      </w:r>
-      <w:proofErr w:type="gramStart"/>
-      <w:r>
-        <w:t>temporary variables</w:t>
-      </w:r>
-      <w:proofErr w:type="gramEnd"/>
-      <w:r>
-        <w:t>.</w:t>
+        <w:t>inary Selection: Check if the value is greater than 0. If the value is greater or equal to 0, adds the number of the cases by 1 and adds its value to a temporary variables.</w:t>
       </w:r>
     </w:p>
     <w:p>
@@ -2178,15 +2043,7 @@
         <w:t>Final Cases</w:t>
       </w:r>
       <w:r>
-        <w:t xml:space="preserve"> – User choose one from the last two (including his case that is selected</w:t>
-      </w:r>
-      <w:proofErr w:type="gramStart"/>
-      <w:r>
-        <w:t>), and</w:t>
-      </w:r>
-      <w:proofErr w:type="gramEnd"/>
-      <w:r>
-        <w:t xml:space="preserve"> keep the value.</w:t>
+        <w:t xml:space="preserve"> – User choose one from the last two (including his case that is selected), and keep the value.</w:t>
       </w:r>
     </w:p>
     <w:p>
@@ -2241,18 +2098,8 @@
           <w:numId w:val="2"/>
         </w:numPr>
       </w:pPr>
-      <w:proofErr w:type="spellStart"/>
-      <w:proofErr w:type="gramStart"/>
-      <w:r>
-        <w:t>showEverything</w:t>
-      </w:r>
-      <w:proofErr w:type="spellEnd"/>
-      <w:r>
-        <w:t>(</w:t>
-      </w:r>
-      <w:proofErr w:type="gramEnd"/>
-      <w:r>
-        <w:t xml:space="preserve">) </w:t>
+      <w:r>
+        <w:t xml:space="preserve">showEverything() </w:t>
       </w:r>
       <w:r>
         <w:t>–</w:t>
@@ -2322,20 +2169,7 @@
         <w:t>S</w:t>
       </w:r>
       <w:r>
-        <w:t xml:space="preserve">equence: Then put the selected case value back in. After that, call </w:t>
-      </w:r>
-      <w:proofErr w:type="spellStart"/>
-      <w:proofErr w:type="gramStart"/>
-      <w:r>
-        <w:t>updateButtonsAndLabelStatus</w:t>
-      </w:r>
-      <w:proofErr w:type="spellEnd"/>
-      <w:r>
-        <w:t>(</w:t>
-      </w:r>
-      <w:proofErr w:type="gramEnd"/>
-      <w:r>
-        <w:t>).</w:t>
+        <w:t>equence: Then put the selected case value back in. After that, call updateButtonsAndLabelStatus().</w:t>
       </w:r>
     </w:p>
     <w:p>
@@ -2377,7 +2211,7 @@
           <w:lang w:val="en-US"/>
         </w:rPr>
       </w:pPr>
-      <w:bookmarkStart w:id="2" w:name="_Toc36210243"/>
+      <w:bookmarkStart w:id="2" w:name="_Toc36645530"/>
       <w:r>
         <w:rPr>
           <w:rStyle w:val="normaltextrun"/>
@@ -2631,19 +2465,27 @@
                 <w:szCs w:val="24"/>
                 <w:lang w:val="en-US"/>
               </w:rPr>
-              <w:t xml:space="preserve">ist </w:t>
-            </w:r>
-            <w:proofErr w:type="spellStart"/>
-            <w:r>
+              <w:t>ist LabelAscending;</w:t>
+            </w:r>
+          </w:p>
+          <w:p>
+            <w:pPr>
               <w:rPr>
                 <w:rFonts w:cstheme="minorHAnsi"/>
                 <w:sz w:val="24"/>
                 <w:szCs w:val="24"/>
                 <w:lang w:val="en-US"/>
               </w:rPr>
-              <w:t>LabelAscending</w:t>
-            </w:r>
-            <w:proofErr w:type="spellEnd"/>
+            </w:pPr>
+            <w:r>
+              <w:rPr>
+                <w:rFonts w:cstheme="minorHAnsi" w:hint="eastAsia"/>
+                <w:sz w:val="24"/>
+                <w:szCs w:val="24"/>
+                <w:lang w:val="en-US"/>
+              </w:rPr>
+              <w:t>L</w:t>
+            </w:r>
             <w:r>
               <w:rPr>
                 <w:rFonts w:cstheme="minorHAnsi"/>
@@ -2651,7 +2493,7 @@
                 <w:szCs w:val="24"/>
                 <w:lang w:val="en-US"/>
               </w:rPr>
-              <w:t>;</w:t>
+              <w:t>ist LabelsInit;</w:t>
             </w:r>
           </w:p>
           <w:p>
@@ -2665,12 +2507,21 @@
             </w:pPr>
             <w:r>
               <w:rPr>
+                <w:rFonts w:cstheme="minorHAnsi"/>
+                <w:sz w:val="24"/>
+                <w:szCs w:val="24"/>
+                <w:lang w:val="en-US"/>
+              </w:rPr>
+              <w:t xml:space="preserve">List </w:t>
+            </w:r>
+            <w:r>
+              <w:rPr>
                 <w:rFonts w:cstheme="minorHAnsi" w:hint="eastAsia"/>
                 <w:sz w:val="24"/>
                 <w:szCs w:val="24"/>
                 <w:lang w:val="en-US"/>
               </w:rPr>
-              <w:t>L</w:t>
+              <w:t>V</w:t>
             </w:r>
             <w:r>
               <w:rPr>
@@ -2679,75 +2530,7 @@
                 <w:szCs w:val="24"/>
                 <w:lang w:val="en-US"/>
               </w:rPr>
-              <w:t xml:space="preserve">ist </w:t>
-            </w:r>
-            <w:proofErr w:type="spellStart"/>
-            <w:r>
-              <w:rPr>
-                <w:rFonts w:cstheme="minorHAnsi"/>
-                <w:sz w:val="24"/>
-                <w:szCs w:val="24"/>
-                <w:lang w:val="en-US"/>
-              </w:rPr>
-              <w:t>LabelsInit</w:t>
-            </w:r>
-            <w:proofErr w:type="spellEnd"/>
-            <w:r>
-              <w:rPr>
-                <w:rFonts w:cstheme="minorHAnsi"/>
-                <w:sz w:val="24"/>
-                <w:szCs w:val="24"/>
-                <w:lang w:val="en-US"/>
-              </w:rPr>
-              <w:t>;</w:t>
-            </w:r>
-          </w:p>
-          <w:p>
-            <w:pPr>
-              <w:rPr>
-                <w:rFonts w:cstheme="minorHAnsi"/>
-                <w:sz w:val="24"/>
-                <w:szCs w:val="24"/>
-                <w:lang w:val="en-US"/>
-              </w:rPr>
-            </w:pPr>
-            <w:r>
-              <w:rPr>
-                <w:rFonts w:cstheme="minorHAnsi"/>
-                <w:sz w:val="24"/>
-                <w:szCs w:val="24"/>
-                <w:lang w:val="en-US"/>
-              </w:rPr>
-              <w:t xml:space="preserve">List </w:t>
-            </w:r>
-            <w:proofErr w:type="spellStart"/>
-            <w:r>
-              <w:rPr>
-                <w:rFonts w:cstheme="minorHAnsi" w:hint="eastAsia"/>
-                <w:sz w:val="24"/>
-                <w:szCs w:val="24"/>
-                <w:lang w:val="en-US"/>
-              </w:rPr>
-              <w:t>V</w:t>
-            </w:r>
-            <w:r>
-              <w:rPr>
-                <w:rFonts w:cstheme="minorHAnsi"/>
-                <w:sz w:val="24"/>
-                <w:szCs w:val="24"/>
-                <w:lang w:val="en-US"/>
-              </w:rPr>
-              <w:t>aluesInit</w:t>
-            </w:r>
-            <w:proofErr w:type="spellEnd"/>
-            <w:r>
-              <w:rPr>
-                <w:rFonts w:cstheme="minorHAnsi"/>
-                <w:sz w:val="24"/>
-                <w:szCs w:val="24"/>
-                <w:lang w:val="en-US"/>
-              </w:rPr>
-              <w:t>;</w:t>
+              <w:t>aluesInit;</w:t>
             </w:r>
           </w:p>
         </w:tc>
@@ -2771,27 +2554,7 @@
                 <w:szCs w:val="24"/>
                 <w:lang w:val="en-US" w:eastAsia="en-US"/>
               </w:rPr>
-              <w:t xml:space="preserve">Generate labels and buttons by looping through everything in </w:t>
-            </w:r>
-            <w:proofErr w:type="spellStart"/>
-            <w:r>
-              <w:rPr>
-                <w:rFonts w:eastAsia="Times New Roman" w:cstheme="minorHAnsi"/>
-                <w:sz w:val="24"/>
-                <w:szCs w:val="24"/>
-                <w:lang w:val="en-US" w:eastAsia="en-US"/>
-              </w:rPr>
-              <w:t>ValuesInit</w:t>
-            </w:r>
-            <w:proofErr w:type="spellEnd"/>
-            <w:r>
-              <w:rPr>
-                <w:rFonts w:eastAsia="Times New Roman" w:cstheme="minorHAnsi"/>
-                <w:sz w:val="24"/>
-                <w:szCs w:val="24"/>
-                <w:lang w:val="en-US" w:eastAsia="en-US"/>
-              </w:rPr>
-              <w:t>, which is a set of values predefined.</w:t>
+              <w:t>Generate labels and buttons by looping through everything in ValuesInit, which is a set of values predefined.</w:t>
             </w:r>
             <w:r>
               <w:rPr>
@@ -2809,19 +2572,27 @@
                 <w:szCs w:val="24"/>
                 <w:lang w:val="en-US"/>
               </w:rPr>
-              <w:t xml:space="preserve">This then gets stored in variable Buttons, </w:t>
-            </w:r>
-            <w:proofErr w:type="spellStart"/>
-            <w:r>
+              <w:t>This then gets stored in variable Buttons, LabelsInit and LabelAscending.</w:t>
+            </w:r>
+          </w:p>
+          <w:p>
+            <w:pPr>
               <w:rPr>
                 <w:rFonts w:cstheme="minorHAnsi"/>
                 <w:sz w:val="24"/>
                 <w:szCs w:val="24"/>
                 <w:lang w:val="en-US"/>
               </w:rPr>
-              <w:t>LabelsInit</w:t>
-            </w:r>
-            <w:proofErr w:type="spellEnd"/>
+            </w:pPr>
+            <w:r>
+              <w:rPr>
+                <w:rFonts w:cstheme="minorHAnsi" w:hint="eastAsia"/>
+                <w:sz w:val="24"/>
+                <w:szCs w:val="24"/>
+                <w:lang w:val="en-US"/>
+              </w:rPr>
+              <w:t>T</w:t>
+            </w:r>
             <w:r>
               <w:rPr>
                 <w:rFonts w:cstheme="minorHAnsi"/>
@@ -2829,9 +2600,17 @@
                 <w:szCs w:val="24"/>
                 <w:lang w:val="en-US"/>
               </w:rPr>
-              <w:t xml:space="preserve"> and </w:t>
-            </w:r>
-            <w:proofErr w:type="spellStart"/>
+              <w:t xml:space="preserve">hen, it randomizes values by randomly select an integer </w:t>
+            </w:r>
+            <w:r>
+              <w:rPr>
+                <w:rFonts w:cstheme="minorHAnsi" w:hint="eastAsia"/>
+                <w:sz w:val="24"/>
+                <w:szCs w:val="24"/>
+                <w:lang w:val="en-US"/>
+              </w:rPr>
+              <w:t>i</w:t>
+            </w:r>
             <w:r>
               <w:rPr>
                 <w:rFonts w:cstheme="minorHAnsi"/>
@@ -2839,9 +2618,8 @@
                 <w:szCs w:val="24"/>
                 <w:lang w:val="en-US"/>
               </w:rPr>
-              <w:t>LabelAscending</w:t>
-            </w:r>
-            <w:proofErr w:type="spellEnd"/>
+              <w:t xml:space="preserve"> from 0 to ValuesInit.Count() – 1, then choose LabelsInit(i), add it to </w:t>
+            </w:r>
             <w:r>
               <w:rPr>
                 <w:rFonts w:cstheme="minorHAnsi"/>
@@ -2849,224 +2627,16 @@
                 <w:szCs w:val="24"/>
                 <w:lang w:val="en-US"/>
               </w:rPr>
-              <w:t>.</w:t>
-            </w:r>
-          </w:p>
-          <w:p>
-            <w:pPr>
+              <w:t>Labels, and choose ValueInit(i) and add it to Cases. This ensures that the value represented in Cases(i) is consistent to the Lables</w:t>
+            </w:r>
+            <w:r>
               <w:rPr>
                 <w:rFonts w:cstheme="minorHAnsi"/>
                 <w:sz w:val="24"/>
                 <w:szCs w:val="24"/>
                 <w:lang w:val="en-US"/>
               </w:rPr>
-            </w:pPr>
-            <w:r>
-              <w:rPr>
-                <w:rFonts w:cstheme="minorHAnsi" w:hint="eastAsia"/>
-                <w:sz w:val="24"/>
-                <w:szCs w:val="24"/>
-                <w:lang w:val="en-US"/>
-              </w:rPr>
-              <w:t>T</w:t>
-            </w:r>
-            <w:r>
-              <w:rPr>
-                <w:rFonts w:cstheme="minorHAnsi"/>
-                <w:sz w:val="24"/>
-                <w:szCs w:val="24"/>
-                <w:lang w:val="en-US"/>
-              </w:rPr>
-              <w:t xml:space="preserve">hen, it randomizes values by randomly select an integer </w:t>
-            </w:r>
-            <w:proofErr w:type="spellStart"/>
-            <w:r>
-              <w:rPr>
-                <w:rFonts w:cstheme="minorHAnsi" w:hint="eastAsia"/>
-                <w:sz w:val="24"/>
-                <w:szCs w:val="24"/>
-                <w:lang w:val="en-US"/>
-              </w:rPr>
-              <w:t>i</w:t>
-            </w:r>
-            <w:proofErr w:type="spellEnd"/>
-            <w:r>
-              <w:rPr>
-                <w:rFonts w:cstheme="minorHAnsi"/>
-                <w:sz w:val="24"/>
-                <w:szCs w:val="24"/>
-                <w:lang w:val="en-US"/>
-              </w:rPr>
-              <w:t xml:space="preserve"> from 0 to </w:t>
-            </w:r>
-            <w:proofErr w:type="spellStart"/>
-            <w:r>
-              <w:rPr>
-                <w:rFonts w:cstheme="minorHAnsi"/>
-                <w:sz w:val="24"/>
-                <w:szCs w:val="24"/>
-                <w:lang w:val="en-US"/>
-              </w:rPr>
-              <w:t>ValuesInit.Count</w:t>
-            </w:r>
-            <w:proofErr w:type="spellEnd"/>
-            <w:r>
-              <w:rPr>
-                <w:rFonts w:cstheme="minorHAnsi"/>
-                <w:sz w:val="24"/>
-                <w:szCs w:val="24"/>
-                <w:lang w:val="en-US"/>
-              </w:rPr>
-              <w:t xml:space="preserve">() – 1, then choose </w:t>
-            </w:r>
-            <w:proofErr w:type="spellStart"/>
-            <w:r>
-              <w:rPr>
-                <w:rFonts w:cstheme="minorHAnsi"/>
-                <w:sz w:val="24"/>
-                <w:szCs w:val="24"/>
-                <w:lang w:val="en-US"/>
-              </w:rPr>
-              <w:t>LabelsInit</w:t>
-            </w:r>
-            <w:proofErr w:type="spellEnd"/>
-            <w:r>
-              <w:rPr>
-                <w:rFonts w:cstheme="minorHAnsi"/>
-                <w:sz w:val="24"/>
-                <w:szCs w:val="24"/>
-                <w:lang w:val="en-US"/>
-              </w:rPr>
-              <w:t>(</w:t>
-            </w:r>
-            <w:proofErr w:type="spellStart"/>
-            <w:r>
-              <w:rPr>
-                <w:rFonts w:cstheme="minorHAnsi"/>
-                <w:sz w:val="24"/>
-                <w:szCs w:val="24"/>
-                <w:lang w:val="en-US"/>
-              </w:rPr>
-              <w:t>i</w:t>
-            </w:r>
-            <w:proofErr w:type="spellEnd"/>
-            <w:r>
-              <w:rPr>
-                <w:rFonts w:cstheme="minorHAnsi"/>
-                <w:sz w:val="24"/>
-                <w:szCs w:val="24"/>
-                <w:lang w:val="en-US"/>
-              </w:rPr>
-              <w:t xml:space="preserve">), add it to </w:t>
-            </w:r>
-            <w:r>
-              <w:rPr>
-                <w:rFonts w:cstheme="minorHAnsi"/>
-                <w:sz w:val="24"/>
-                <w:szCs w:val="24"/>
-                <w:lang w:val="en-US"/>
-              </w:rPr>
-              <w:t xml:space="preserve">Labels, and choose </w:t>
-            </w:r>
-            <w:proofErr w:type="spellStart"/>
-            <w:r>
-              <w:rPr>
-                <w:rFonts w:cstheme="minorHAnsi"/>
-                <w:sz w:val="24"/>
-                <w:szCs w:val="24"/>
-                <w:lang w:val="en-US"/>
-              </w:rPr>
-              <w:t>ValueInit</w:t>
-            </w:r>
-            <w:proofErr w:type="spellEnd"/>
-            <w:r>
-              <w:rPr>
-                <w:rFonts w:cstheme="minorHAnsi"/>
-                <w:sz w:val="24"/>
-                <w:szCs w:val="24"/>
-                <w:lang w:val="en-US"/>
-              </w:rPr>
-              <w:t>(</w:t>
-            </w:r>
-            <w:proofErr w:type="spellStart"/>
-            <w:r>
-              <w:rPr>
-                <w:rFonts w:cstheme="minorHAnsi"/>
-                <w:sz w:val="24"/>
-                <w:szCs w:val="24"/>
-                <w:lang w:val="en-US"/>
-              </w:rPr>
-              <w:t>i</w:t>
-            </w:r>
-            <w:proofErr w:type="spellEnd"/>
-            <w:r>
-              <w:rPr>
-                <w:rFonts w:cstheme="minorHAnsi"/>
-                <w:sz w:val="24"/>
-                <w:szCs w:val="24"/>
-                <w:lang w:val="en-US"/>
-              </w:rPr>
-              <w:t>) and add it to Cases. This ensures that the value represented in Cases(</w:t>
-            </w:r>
-            <w:proofErr w:type="spellStart"/>
-            <w:r>
-              <w:rPr>
-                <w:rFonts w:cstheme="minorHAnsi"/>
-                <w:sz w:val="24"/>
-                <w:szCs w:val="24"/>
-                <w:lang w:val="en-US"/>
-              </w:rPr>
-              <w:t>i</w:t>
-            </w:r>
-            <w:proofErr w:type="spellEnd"/>
-            <w:r>
-              <w:rPr>
-                <w:rFonts w:cstheme="minorHAnsi"/>
-                <w:sz w:val="24"/>
-                <w:szCs w:val="24"/>
-                <w:lang w:val="en-US"/>
-              </w:rPr>
-              <w:t xml:space="preserve">) is consistent to the </w:t>
-            </w:r>
-            <w:proofErr w:type="spellStart"/>
-            <w:r>
-              <w:rPr>
-                <w:rFonts w:cstheme="minorHAnsi"/>
-                <w:sz w:val="24"/>
-                <w:szCs w:val="24"/>
-                <w:lang w:val="en-US"/>
-              </w:rPr>
-              <w:t>Lables</w:t>
-            </w:r>
-            <w:proofErr w:type="spellEnd"/>
-            <w:r>
-              <w:rPr>
-                <w:rFonts w:cstheme="minorHAnsi"/>
-                <w:sz w:val="24"/>
-                <w:szCs w:val="24"/>
-                <w:lang w:val="en-US"/>
-              </w:rPr>
-              <w:t>(</w:t>
-            </w:r>
-            <w:proofErr w:type="spellStart"/>
-            <w:r>
-              <w:rPr>
-                <w:rFonts w:cstheme="minorHAnsi"/>
-                <w:sz w:val="24"/>
-                <w:szCs w:val="24"/>
-                <w:lang w:val="en-US"/>
-              </w:rPr>
-              <w:t>i</w:t>
-            </w:r>
-            <w:proofErr w:type="spellEnd"/>
-            <w:r>
-              <w:rPr>
-                <w:rFonts w:cstheme="minorHAnsi"/>
-                <w:sz w:val="24"/>
-                <w:szCs w:val="24"/>
-                <w:lang w:val="en-US"/>
-              </w:rPr>
-              <w:t>)</w:t>
+              <w:t>(i)</w:t>
             </w:r>
             <w:r>
               <w:rPr>
@@ -3099,27 +2669,7 @@
                 <w:szCs w:val="24"/>
                 <w:lang w:val="en-US" w:eastAsia="en-US"/>
               </w:rPr>
-              <w:t xml:space="preserve">Updated Cases, Labels, Buttons and </w:t>
-            </w:r>
-            <w:proofErr w:type="spellStart"/>
-            <w:r>
-              <w:rPr>
-                <w:rFonts w:eastAsia="Times New Roman" w:cstheme="minorHAnsi"/>
-                <w:sz w:val="24"/>
-                <w:szCs w:val="24"/>
-                <w:lang w:val="en-US" w:eastAsia="en-US"/>
-              </w:rPr>
-              <w:t>LabelAscending</w:t>
-            </w:r>
-            <w:proofErr w:type="spellEnd"/>
-            <w:r>
-              <w:rPr>
-                <w:rFonts w:eastAsia="Times New Roman" w:cstheme="minorHAnsi"/>
-                <w:sz w:val="24"/>
-                <w:szCs w:val="24"/>
-                <w:lang w:val="en-US" w:eastAsia="en-US"/>
-              </w:rPr>
-              <w:t>.</w:t>
+              <w:t>Updated Cases, Labels, Buttons and LabelAscending.</w:t>
             </w:r>
           </w:p>
         </w:tc>
@@ -3154,38 +2704,7 @@
                 <w:szCs w:val="24"/>
                 <w:lang w:val="en-US" w:eastAsia="en-US"/>
               </w:rPr>
-              <w:t xml:space="preserve"> (when </w:t>
-            </w:r>
-            <w:proofErr w:type="spellStart"/>
-            <w:proofErr w:type="gramStart"/>
-            <w:r>
-              <w:rPr>
-                <w:rFonts w:eastAsia="Times New Roman" w:cstheme="minorHAnsi"/>
-                <w:sz w:val="24"/>
-                <w:szCs w:val="24"/>
-                <w:lang w:val="en-US" w:eastAsia="en-US"/>
-              </w:rPr>
-              <w:t>handleSelection</w:t>
-            </w:r>
-            <w:proofErr w:type="spellEnd"/>
-            <w:r>
-              <w:rPr>
-                <w:rFonts w:eastAsia="Times New Roman" w:cstheme="minorHAnsi"/>
-                <w:sz w:val="24"/>
-                <w:szCs w:val="24"/>
-                <w:lang w:val="en-US" w:eastAsia="en-US"/>
-              </w:rPr>
-              <w:t>(</w:t>
-            </w:r>
-            <w:proofErr w:type="gramEnd"/>
-            <w:r>
-              <w:rPr>
-                <w:rFonts w:eastAsia="Times New Roman" w:cstheme="minorHAnsi"/>
-                <w:sz w:val="24"/>
-                <w:szCs w:val="24"/>
-                <w:lang w:val="en-US" w:eastAsia="en-US"/>
-              </w:rPr>
-              <w:t>) is called)</w:t>
+              <w:t xml:space="preserve"> (when handleSelection() is called)</w:t>
             </w:r>
             <w:r>
               <w:rPr>
@@ -3328,27 +2847,7 @@
                 <w:szCs w:val="24"/>
                 <w:lang w:val="en-US" w:eastAsia="en-US"/>
               </w:rPr>
-              <w:t xml:space="preserve">List </w:t>
-            </w:r>
-            <w:proofErr w:type="spellStart"/>
-            <w:r>
-              <w:rPr>
-                <w:rFonts w:eastAsia="Times New Roman" w:cstheme="minorHAnsi"/>
-                <w:sz w:val="24"/>
-                <w:szCs w:val="24"/>
-                <w:lang w:val="en-US" w:eastAsia="en-US"/>
-              </w:rPr>
-              <w:t>BankTime</w:t>
-            </w:r>
-            <w:proofErr w:type="spellEnd"/>
-            <w:r>
-              <w:rPr>
-                <w:rFonts w:eastAsia="Times New Roman" w:cstheme="minorHAnsi"/>
-                <w:sz w:val="24"/>
-                <w:szCs w:val="24"/>
-                <w:lang w:val="en-US" w:eastAsia="en-US"/>
-              </w:rPr>
-              <w:t xml:space="preserve">; </w:t>
+              <w:t xml:space="preserve">List BankTime; </w:t>
             </w:r>
           </w:p>
         </w:tc>
@@ -3372,20 +2871,18 @@
                 <w:szCs w:val="24"/>
                 <w:lang w:val="en-US" w:eastAsia="en-US"/>
               </w:rPr>
-              <w:t xml:space="preserve">If the status is selection, then call </w:t>
-            </w:r>
-            <w:proofErr w:type="spellStart"/>
-            <w:proofErr w:type="gramStart"/>
-            <w:r>
+              <w:t>If the status is selection, then call handleSelection();</w:t>
+            </w:r>
+          </w:p>
+          <w:p>
+            <w:pPr>
               <w:rPr>
                 <w:rFonts w:eastAsia="Times New Roman" w:cstheme="minorHAnsi"/>
                 <w:sz w:val="24"/>
                 <w:szCs w:val="24"/>
                 <w:lang w:val="en-US" w:eastAsia="en-US"/>
               </w:rPr>
-              <w:t>handleSelection</w:t>
-            </w:r>
-            <w:proofErr w:type="spellEnd"/>
+            </w:pPr>
             <w:r>
               <w:rPr>
                 <w:rFonts w:eastAsia="Times New Roman" w:cstheme="minorHAnsi"/>
@@ -3393,39 +2890,37 @@
                 <w:szCs w:val="24"/>
                 <w:lang w:val="en-US" w:eastAsia="en-US"/>
               </w:rPr>
-              <w:t>(</w:t>
-            </w:r>
-            <w:proofErr w:type="gramEnd"/>
-            <w:r>
+              <w:t>If the status is open, then call handleOpen();</w:t>
+            </w:r>
+          </w:p>
+          <w:p>
+            <w:pPr>
               <w:rPr>
                 <w:rFonts w:eastAsia="Times New Roman" w:cstheme="minorHAnsi"/>
                 <w:sz w:val="24"/>
                 <w:szCs w:val="24"/>
                 <w:lang w:val="en-US" w:eastAsia="en-US"/>
               </w:rPr>
-              <w:t>);</w:t>
-            </w:r>
-          </w:p>
-          <w:p>
-            <w:pPr>
+            </w:pPr>
+            <w:r>
               <w:rPr>
                 <w:rFonts w:eastAsia="Times New Roman" w:cstheme="minorHAnsi"/>
                 <w:sz w:val="24"/>
                 <w:szCs w:val="24"/>
                 <w:lang w:val="en-US" w:eastAsia="en-US"/>
               </w:rPr>
-            </w:pPr>
-            <w:r>
+              <w:t>If the status is finish, do nothing;</w:t>
+            </w:r>
+          </w:p>
+          <w:p>
+            <w:pPr>
               <w:rPr>
                 <w:rFonts w:eastAsia="Times New Roman" w:cstheme="minorHAnsi"/>
                 <w:sz w:val="24"/>
                 <w:szCs w:val="24"/>
                 <w:lang w:val="en-US" w:eastAsia="en-US"/>
               </w:rPr>
-              <w:t xml:space="preserve">If the status is open, then call </w:t>
-            </w:r>
-            <w:proofErr w:type="spellStart"/>
-            <w:proofErr w:type="gramStart"/>
+            </w:pPr>
             <w:r>
               <w:rPr>
                 <w:rFonts w:eastAsia="Times New Roman" w:cstheme="minorHAnsi"/>
@@ -3433,96 +2928,7 @@
                 <w:szCs w:val="24"/>
                 <w:lang w:val="en-US" w:eastAsia="en-US"/>
               </w:rPr>
-              <w:t>handleOpen</w:t>
-            </w:r>
-            <w:proofErr w:type="spellEnd"/>
-            <w:r>
-              <w:rPr>
-                <w:rFonts w:eastAsia="Times New Roman" w:cstheme="minorHAnsi"/>
-                <w:sz w:val="24"/>
-                <w:szCs w:val="24"/>
-                <w:lang w:val="en-US" w:eastAsia="en-US"/>
-              </w:rPr>
-              <w:t>(</w:t>
-            </w:r>
-            <w:proofErr w:type="gramEnd"/>
-            <w:r>
-              <w:rPr>
-                <w:rFonts w:eastAsia="Times New Roman" w:cstheme="minorHAnsi"/>
-                <w:sz w:val="24"/>
-                <w:szCs w:val="24"/>
-                <w:lang w:val="en-US" w:eastAsia="en-US"/>
-              </w:rPr>
-              <w:t>);</w:t>
-            </w:r>
-          </w:p>
-          <w:p>
-            <w:pPr>
-              <w:rPr>
-                <w:rFonts w:eastAsia="Times New Roman" w:cstheme="minorHAnsi"/>
-                <w:sz w:val="24"/>
-                <w:szCs w:val="24"/>
-                <w:lang w:val="en-US" w:eastAsia="en-US"/>
-              </w:rPr>
-            </w:pPr>
-            <w:r>
-              <w:rPr>
-                <w:rFonts w:eastAsia="Times New Roman" w:cstheme="minorHAnsi"/>
-                <w:sz w:val="24"/>
-                <w:szCs w:val="24"/>
-                <w:lang w:val="en-US" w:eastAsia="en-US"/>
-              </w:rPr>
-              <w:t>If the status is finish, do nothing;</w:t>
-            </w:r>
-          </w:p>
-          <w:p>
-            <w:pPr>
-              <w:rPr>
-                <w:rFonts w:eastAsia="Times New Roman" w:cstheme="minorHAnsi"/>
-                <w:sz w:val="24"/>
-                <w:szCs w:val="24"/>
-                <w:lang w:val="en-US" w:eastAsia="en-US"/>
-              </w:rPr>
-            </w:pPr>
-            <w:r>
-              <w:rPr>
-                <w:rFonts w:eastAsia="Times New Roman" w:cstheme="minorHAnsi"/>
-                <w:sz w:val="24"/>
-                <w:szCs w:val="24"/>
-                <w:lang w:val="en-US" w:eastAsia="en-US"/>
-              </w:rPr>
-              <w:t xml:space="preserve">If the status is final, call </w:t>
-            </w:r>
-            <w:proofErr w:type="spellStart"/>
-            <w:proofErr w:type="gramStart"/>
-            <w:r>
-              <w:rPr>
-                <w:rFonts w:eastAsia="Times New Roman" w:cstheme="minorHAnsi"/>
-                <w:sz w:val="24"/>
-                <w:szCs w:val="24"/>
-                <w:lang w:val="en-US" w:eastAsia="en-US"/>
-              </w:rPr>
-              <w:t>handleFinal</w:t>
-            </w:r>
-            <w:proofErr w:type="spellEnd"/>
-            <w:r>
-              <w:rPr>
-                <w:rFonts w:eastAsia="Times New Roman" w:cstheme="minorHAnsi"/>
-                <w:sz w:val="24"/>
-                <w:szCs w:val="24"/>
-                <w:lang w:val="en-US" w:eastAsia="en-US"/>
-              </w:rPr>
-              <w:t>(</w:t>
-            </w:r>
-            <w:proofErr w:type="gramEnd"/>
-            <w:r>
-              <w:rPr>
-                <w:rFonts w:eastAsia="Times New Roman" w:cstheme="minorHAnsi"/>
-                <w:sz w:val="24"/>
-                <w:szCs w:val="24"/>
-                <w:lang w:val="en-US" w:eastAsia="en-US"/>
-              </w:rPr>
-              <w:t>);</w:t>
+              <w:t>If the status is final, call handleFinal();</w:t>
             </w:r>
           </w:p>
         </w:tc>
@@ -3555,27 +2961,7 @@
                 <w:szCs w:val="24"/>
                 <w:lang w:val="en-US" w:eastAsia="en-US"/>
               </w:rPr>
-              <w:t xml:space="preserve">depends on each </w:t>
-            </w:r>
-            <w:proofErr w:type="gramStart"/>
-            <w:r>
-              <w:rPr>
-                <w:rFonts w:eastAsia="Times New Roman" w:cstheme="minorHAnsi"/>
-                <w:sz w:val="24"/>
-                <w:szCs w:val="24"/>
-                <w:lang w:val="en-US" w:eastAsia="en-US"/>
-              </w:rPr>
-              <w:t>functions</w:t>
-            </w:r>
-            <w:proofErr w:type="gramEnd"/>
-            <w:r>
-              <w:rPr>
-                <w:rFonts w:eastAsia="Times New Roman" w:cstheme="minorHAnsi"/>
-                <w:sz w:val="24"/>
-                <w:szCs w:val="24"/>
-                <w:lang w:val="en-US" w:eastAsia="en-US"/>
-              </w:rPr>
-              <w:t>.</w:t>
+              <w:t>depends on each functions.</w:t>
             </w:r>
           </w:p>
         </w:tc>
@@ -3601,19 +2987,18 @@
                 <w:szCs w:val="24"/>
                 <w:lang w:val="en-US" w:eastAsia="en-US"/>
               </w:rPr>
-              <w:t xml:space="preserve">Function </w:t>
-            </w:r>
-            <w:proofErr w:type="gramStart"/>
-            <w:r>
+              <w:t>Function bank() is called;</w:t>
+            </w:r>
+          </w:p>
+          <w:p>
+            <w:pPr>
               <w:rPr>
                 <w:rFonts w:eastAsia="Times New Roman" w:cstheme="minorHAnsi"/>
                 <w:sz w:val="24"/>
                 <w:szCs w:val="24"/>
                 <w:lang w:val="en-US" w:eastAsia="en-US"/>
               </w:rPr>
-              <w:t>bank(</w:t>
-            </w:r>
-            <w:proofErr w:type="gramEnd"/>
+            </w:pPr>
             <w:r>
               <w:rPr>
                 <w:rFonts w:eastAsia="Times New Roman" w:cstheme="minorHAnsi"/>
@@ -3621,46 +3006,7 @@
                 <w:szCs w:val="24"/>
                 <w:lang w:val="en-US" w:eastAsia="en-US"/>
               </w:rPr>
-              <w:t>) is called;</w:t>
-            </w:r>
-          </w:p>
-          <w:p>
-            <w:pPr>
-              <w:rPr>
-                <w:rFonts w:eastAsia="Times New Roman" w:cstheme="minorHAnsi"/>
-                <w:sz w:val="24"/>
-                <w:szCs w:val="24"/>
-                <w:lang w:val="en-US" w:eastAsia="en-US"/>
-              </w:rPr>
-            </w:pPr>
-            <w:r>
-              <w:rPr>
-                <w:rFonts w:eastAsia="Times New Roman" w:cstheme="minorHAnsi"/>
-                <w:sz w:val="24"/>
-                <w:szCs w:val="24"/>
-                <w:lang w:val="en-US" w:eastAsia="en-US"/>
-              </w:rPr>
-              <w:t xml:space="preserve">List </w:t>
-            </w:r>
-            <w:proofErr w:type="spellStart"/>
-            <w:r>
-              <w:rPr>
-                <w:rFonts w:eastAsia="Times New Roman" w:cstheme="minorHAnsi"/>
-                <w:sz w:val="24"/>
-                <w:szCs w:val="24"/>
-                <w:lang w:val="en-US" w:eastAsia="en-US"/>
-              </w:rPr>
-              <w:t>BankTime</w:t>
-            </w:r>
-            <w:proofErr w:type="spellEnd"/>
-            <w:r>
-              <w:rPr>
-                <w:rFonts w:eastAsia="Times New Roman" w:cstheme="minorHAnsi"/>
-                <w:sz w:val="24"/>
-                <w:szCs w:val="24"/>
-                <w:lang w:val="en-US" w:eastAsia="en-US"/>
-              </w:rPr>
-              <w:t>;</w:t>
+              <w:t>List BankTime;</w:t>
             </w:r>
           </w:p>
           <w:p>
@@ -3703,20 +3049,18 @@
                 <w:szCs w:val="24"/>
                 <w:lang w:val="en-US" w:eastAsia="en-US"/>
               </w:rPr>
-              <w:t xml:space="preserve">Determine the value of bank offer by calling function </w:t>
-            </w:r>
-            <w:proofErr w:type="spellStart"/>
-            <w:proofErr w:type="gramStart"/>
-            <w:r>
+              <w:t>Determine the value of bank offer by calling function calcOffer(), and then show up a message box with yes and no.</w:t>
+            </w:r>
+          </w:p>
+          <w:p>
+            <w:pPr>
               <w:rPr>
                 <w:rFonts w:eastAsia="Times New Roman" w:cstheme="minorHAnsi"/>
                 <w:sz w:val="24"/>
                 <w:szCs w:val="24"/>
                 <w:lang w:val="en-US" w:eastAsia="en-US"/>
               </w:rPr>
-              <w:t>calcOffer</w:t>
-            </w:r>
-            <w:proofErr w:type="spellEnd"/>
+            </w:pPr>
             <w:r>
               <w:rPr>
                 <w:rFonts w:eastAsia="Times New Roman" w:cstheme="minorHAnsi"/>
@@ -3724,56 +3068,7 @@
                 <w:szCs w:val="24"/>
                 <w:lang w:val="en-US" w:eastAsia="en-US"/>
               </w:rPr>
-              <w:t>(</w:t>
-            </w:r>
-            <w:proofErr w:type="gramEnd"/>
-            <w:r>
-              <w:rPr>
-                <w:rFonts w:eastAsia="Times New Roman" w:cstheme="minorHAnsi"/>
-                <w:sz w:val="24"/>
-                <w:szCs w:val="24"/>
-                <w:lang w:val="en-US" w:eastAsia="en-US"/>
-              </w:rPr>
-              <w:t>), and then show up a message box with yes and no.</w:t>
-            </w:r>
-          </w:p>
-          <w:p>
-            <w:pPr>
-              <w:rPr>
-                <w:rFonts w:eastAsia="Times New Roman" w:cstheme="minorHAnsi"/>
-                <w:sz w:val="24"/>
-                <w:szCs w:val="24"/>
-                <w:lang w:val="en-US" w:eastAsia="en-US"/>
-              </w:rPr>
-            </w:pPr>
-            <w:r>
-              <w:rPr>
-                <w:rFonts w:eastAsia="Times New Roman" w:cstheme="minorHAnsi"/>
-                <w:sz w:val="24"/>
-                <w:szCs w:val="24"/>
-                <w:lang w:val="en-US" w:eastAsia="en-US"/>
-              </w:rPr>
-              <w:t xml:space="preserve">If yes is pressed, then the game finishes and the user </w:t>
-            </w:r>
-            <w:proofErr w:type="gramStart"/>
-            <w:r>
-              <w:rPr>
-                <w:rFonts w:eastAsia="Times New Roman" w:cstheme="minorHAnsi"/>
-                <w:sz w:val="24"/>
-                <w:szCs w:val="24"/>
-                <w:lang w:val="en-US" w:eastAsia="en-US"/>
-              </w:rPr>
-              <w:t>gets</w:t>
-            </w:r>
-            <w:proofErr w:type="gramEnd"/>
-            <w:r>
-              <w:rPr>
-                <w:rFonts w:eastAsia="Times New Roman" w:cstheme="minorHAnsi"/>
-                <w:sz w:val="24"/>
-                <w:szCs w:val="24"/>
-                <w:lang w:val="en-US" w:eastAsia="en-US"/>
-              </w:rPr>
-              <w:t xml:space="preserve"> that money.</w:t>
+              <w:t>If yes is pressed, then the game finishes and the user gets that money.</w:t>
             </w:r>
           </w:p>
           <w:p>
@@ -3854,38 +3149,7 @@
                 <w:szCs w:val="24"/>
                 <w:lang w:val="en-US" w:eastAsia="en-US"/>
               </w:rPr>
-              <w:t xml:space="preserve">NO – Nothing, redirection to </w:t>
-            </w:r>
-            <w:proofErr w:type="spellStart"/>
-            <w:proofErr w:type="gramStart"/>
-            <w:r>
-              <w:rPr>
-                <w:rFonts w:eastAsia="Times New Roman" w:cstheme="minorHAnsi"/>
-                <w:sz w:val="24"/>
-                <w:szCs w:val="24"/>
-                <w:lang w:val="en-US" w:eastAsia="en-US"/>
-              </w:rPr>
-              <w:t>updateStatus</w:t>
-            </w:r>
-            <w:proofErr w:type="spellEnd"/>
-            <w:r>
-              <w:rPr>
-                <w:rFonts w:eastAsia="Times New Roman" w:cstheme="minorHAnsi"/>
-                <w:sz w:val="24"/>
-                <w:szCs w:val="24"/>
-                <w:lang w:val="en-US" w:eastAsia="en-US"/>
-              </w:rPr>
-              <w:t>(</w:t>
-            </w:r>
-            <w:proofErr w:type="gramEnd"/>
-            <w:r>
-              <w:rPr>
-                <w:rFonts w:eastAsia="Times New Roman" w:cstheme="minorHAnsi"/>
-                <w:sz w:val="24"/>
-                <w:szCs w:val="24"/>
-                <w:lang w:val="en-US" w:eastAsia="en-US"/>
-              </w:rPr>
-              <w:t>)</w:t>
+              <w:t>NO – Nothing, redirection to updateStatus()</w:t>
             </w:r>
           </w:p>
         </w:tc>
@@ -3912,38 +3176,7 @@
                 <w:lang w:val="en-US" w:eastAsia="en-US"/>
               </w:rPr>
               <w:lastRenderedPageBreak/>
-              <w:t xml:space="preserve">Function </w:t>
-            </w:r>
-            <w:proofErr w:type="spellStart"/>
-            <w:proofErr w:type="gramStart"/>
-            <w:r>
-              <w:rPr>
-                <w:rFonts w:eastAsia="Times New Roman" w:cstheme="minorHAnsi"/>
-                <w:sz w:val="24"/>
-                <w:szCs w:val="24"/>
-                <w:lang w:val="en-US" w:eastAsia="en-US"/>
-              </w:rPr>
-              <w:t>calcOffer</w:t>
-            </w:r>
-            <w:proofErr w:type="spellEnd"/>
-            <w:r>
-              <w:rPr>
-                <w:rFonts w:eastAsia="Times New Roman" w:cstheme="minorHAnsi"/>
-                <w:sz w:val="24"/>
-                <w:szCs w:val="24"/>
-                <w:lang w:val="en-US" w:eastAsia="en-US"/>
-              </w:rPr>
-              <w:t>(</w:t>
-            </w:r>
-            <w:proofErr w:type="gramEnd"/>
-            <w:r>
-              <w:rPr>
-                <w:rFonts w:eastAsia="Times New Roman" w:cstheme="minorHAnsi"/>
-                <w:sz w:val="24"/>
-                <w:szCs w:val="24"/>
-                <w:lang w:val="en-US" w:eastAsia="en-US"/>
-              </w:rPr>
-              <w:t>) is called;</w:t>
+              <w:t>Function calcOffer() is called;</w:t>
             </w:r>
           </w:p>
           <w:p>
@@ -4010,27 +3243,7 @@
                 <w:szCs w:val="24"/>
                 <w:lang w:val="en-US" w:eastAsia="en-US"/>
               </w:rPr>
-              <w:t xml:space="preserve">Float </w:t>
-            </w:r>
-            <w:proofErr w:type="spellStart"/>
-            <w:r>
-              <w:rPr>
-                <w:rFonts w:eastAsia="Times New Roman" w:cstheme="minorHAnsi"/>
-                <w:sz w:val="24"/>
-                <w:szCs w:val="24"/>
-                <w:lang w:val="en-US" w:eastAsia="en-US"/>
-              </w:rPr>
-              <w:t>bankOffer</w:t>
-            </w:r>
-            <w:proofErr w:type="spellEnd"/>
-            <w:r>
-              <w:rPr>
-                <w:rFonts w:eastAsia="Times New Roman" w:cstheme="minorHAnsi"/>
-                <w:sz w:val="24"/>
-                <w:szCs w:val="24"/>
-                <w:lang w:val="en-US" w:eastAsia="en-US"/>
-              </w:rPr>
-              <w:t>;</w:t>
+              <w:t>Float bankOffer;</w:t>
             </w:r>
           </w:p>
         </w:tc>
@@ -4056,38 +3269,7 @@
                 <w:szCs w:val="24"/>
                 <w:lang w:val="en-US" w:eastAsia="en-US"/>
               </w:rPr>
-              <w:t xml:space="preserve">Function </w:t>
-            </w:r>
-            <w:proofErr w:type="spellStart"/>
-            <w:proofErr w:type="gramStart"/>
-            <w:r>
-              <w:rPr>
-                <w:rFonts w:eastAsia="Times New Roman" w:cstheme="minorHAnsi"/>
-                <w:sz w:val="24"/>
-                <w:szCs w:val="24"/>
-                <w:lang w:val="en-US" w:eastAsia="en-US"/>
-              </w:rPr>
-              <w:t>updateState</w:t>
-            </w:r>
-            <w:proofErr w:type="spellEnd"/>
-            <w:r>
-              <w:rPr>
-                <w:rFonts w:eastAsia="Times New Roman" w:cstheme="minorHAnsi"/>
-                <w:sz w:val="24"/>
-                <w:szCs w:val="24"/>
-                <w:lang w:val="en-US" w:eastAsia="en-US"/>
-              </w:rPr>
-              <w:t>(</w:t>
-            </w:r>
-            <w:proofErr w:type="gramEnd"/>
-            <w:r>
-              <w:rPr>
-                <w:rFonts w:eastAsia="Times New Roman" w:cstheme="minorHAnsi"/>
-                <w:sz w:val="24"/>
-                <w:szCs w:val="24"/>
-                <w:lang w:val="en-US" w:eastAsia="en-US"/>
-              </w:rPr>
-              <w:t>) is called;</w:t>
+              <w:t>Function updateState() is called;</w:t>
             </w:r>
           </w:p>
           <w:p>
@@ -4170,8 +3352,6 @@
               </w:rPr>
               <w:t xml:space="preserve">Before all those, call </w:t>
             </w:r>
-            <w:proofErr w:type="spellStart"/>
-            <w:proofErr w:type="gramStart"/>
             <w:r>
               <w:rPr>
                 <w:rFonts w:eastAsia="Times New Roman" w:cstheme="minorHAnsi"/>
@@ -4181,7 +3361,6 @@
               </w:rPr>
               <w:t>updateButtonsAndLabelStatus</w:t>
             </w:r>
-            <w:proofErr w:type="spellEnd"/>
             <w:r>
               <w:rPr>
                 <w:rFonts w:eastAsia="Times New Roman" w:cstheme="minorHAnsi"/>
@@ -4189,57 +3368,56 @@
                 <w:szCs w:val="24"/>
                 <w:lang w:val="en-US" w:eastAsia="en-US"/>
               </w:rPr>
-              <w:t>(</w:t>
-            </w:r>
-            <w:proofErr w:type="gramEnd"/>
-            <w:r>
+              <w:t>().</w:t>
+            </w:r>
+          </w:p>
+          <w:p>
+            <w:pPr>
               <w:rPr>
                 <w:rFonts w:eastAsia="Times New Roman" w:cstheme="minorHAnsi"/>
                 <w:sz w:val="24"/>
                 <w:szCs w:val="24"/>
                 <w:lang w:val="en-US" w:eastAsia="en-US"/>
               </w:rPr>
-              <w:t>).</w:t>
-            </w:r>
-          </w:p>
-          <w:p>
-            <w:pPr>
+            </w:pPr>
+            <w:r>
               <w:rPr>
                 <w:rFonts w:eastAsia="Times New Roman" w:cstheme="minorHAnsi"/>
                 <w:sz w:val="24"/>
                 <w:szCs w:val="24"/>
                 <w:lang w:val="en-US" w:eastAsia="en-US"/>
               </w:rPr>
-            </w:pPr>
-            <w:r>
+              <w:t>If status is load, then instruct user to select one to keep and update state to selection;</w:t>
+            </w:r>
+          </w:p>
+          <w:p>
+            <w:pPr>
               <w:rPr>
                 <w:rFonts w:eastAsia="Times New Roman" w:cstheme="minorHAnsi"/>
                 <w:sz w:val="24"/>
                 <w:szCs w:val="24"/>
                 <w:lang w:val="en-US" w:eastAsia="en-US"/>
               </w:rPr>
-              <w:t>If status is load, then instruct user to select one to keep and update state to selection;</w:t>
-            </w:r>
-          </w:p>
-          <w:p>
-            <w:pPr>
+            </w:pPr>
+            <w:r>
               <w:rPr>
                 <w:rFonts w:eastAsia="Times New Roman" w:cstheme="minorHAnsi"/>
                 <w:sz w:val="24"/>
                 <w:szCs w:val="24"/>
                 <w:lang w:val="en-US" w:eastAsia="en-US"/>
               </w:rPr>
-            </w:pPr>
-            <w:r>
+              <w:t>If status is selection, then instruct user to select ones to open and update state  to open;</w:t>
+            </w:r>
+          </w:p>
+          <w:p>
+            <w:pPr>
               <w:rPr>
                 <w:rFonts w:eastAsia="Times New Roman" w:cstheme="minorHAnsi"/>
                 <w:sz w:val="24"/>
                 <w:szCs w:val="24"/>
                 <w:lang w:val="en-US" w:eastAsia="en-US"/>
               </w:rPr>
-              <w:t xml:space="preserve">If status is selection, then instruct user to select ones to open and update </w:t>
-            </w:r>
-            <w:proofErr w:type="gramStart"/>
+            </w:pPr>
             <w:r>
               <w:rPr>
                 <w:rFonts w:eastAsia="Times New Roman" w:cstheme="minorHAnsi"/>
@@ -4247,9 +3425,8 @@
                 <w:szCs w:val="24"/>
                 <w:lang w:val="en-US" w:eastAsia="en-US"/>
               </w:rPr>
-              <w:t>state  to</w:t>
-            </w:r>
-            <w:proofErr w:type="gramEnd"/>
+              <w:t>If status is open, then</w:t>
+            </w:r>
             <w:r>
               <w:rPr>
                 <w:rFonts w:eastAsia="Times New Roman" w:cstheme="minorHAnsi"/>
@@ -4257,27 +3434,27 @@
                 <w:szCs w:val="24"/>
                 <w:lang w:val="en-US" w:eastAsia="en-US"/>
               </w:rPr>
-              <w:t xml:space="preserve"> open;</w:t>
-            </w:r>
-          </w:p>
-          <w:p>
-            <w:pPr>
+              <w:t xml:space="preserve"> loop through the list Cases and determine the number of unopened, unselected case. If that number is in list BankTime, then switch t</w:t>
+            </w:r>
+            <w:r>
               <w:rPr>
                 <w:rFonts w:eastAsia="Times New Roman" w:cstheme="minorHAnsi"/>
                 <w:sz w:val="24"/>
                 <w:szCs w:val="24"/>
                 <w:lang w:val="en-US" w:eastAsia="en-US"/>
               </w:rPr>
-            </w:pPr>
-            <w:r>
+              <w:t>o bank(). Otherwise, do nothing;</w:t>
+            </w:r>
+          </w:p>
+          <w:p>
+            <w:pPr>
               <w:rPr>
                 <w:rFonts w:eastAsia="Times New Roman" w:cstheme="minorHAnsi"/>
                 <w:sz w:val="24"/>
                 <w:szCs w:val="24"/>
                 <w:lang w:val="en-US" w:eastAsia="en-US"/>
               </w:rPr>
-              <w:t>If status is open, then</w:t>
-            </w:r>
+            </w:pPr>
             <w:r>
               <w:rPr>
                 <w:rFonts w:eastAsia="Times New Roman" w:cstheme="minorHAnsi"/>
@@ -4285,95 +3462,7 @@
                 <w:szCs w:val="24"/>
                 <w:lang w:val="en-US" w:eastAsia="en-US"/>
               </w:rPr>
-              <w:t xml:space="preserve"> loop through the list Cases and determine the number of unopened, unselected case. If that number is in list </w:t>
-            </w:r>
-            <w:proofErr w:type="spellStart"/>
-            <w:r>
-              <w:rPr>
-                <w:rFonts w:eastAsia="Times New Roman" w:cstheme="minorHAnsi"/>
-                <w:sz w:val="24"/>
-                <w:szCs w:val="24"/>
-                <w:lang w:val="en-US" w:eastAsia="en-US"/>
-              </w:rPr>
-              <w:t>BankTime</w:t>
-            </w:r>
-            <w:proofErr w:type="spellEnd"/>
-            <w:r>
-              <w:rPr>
-                <w:rFonts w:eastAsia="Times New Roman" w:cstheme="minorHAnsi"/>
-                <w:sz w:val="24"/>
-                <w:szCs w:val="24"/>
-                <w:lang w:val="en-US" w:eastAsia="en-US"/>
-              </w:rPr>
-              <w:t>, then switch t</w:t>
-            </w:r>
-            <w:r>
-              <w:rPr>
-                <w:rFonts w:eastAsia="Times New Roman" w:cstheme="minorHAnsi"/>
-                <w:sz w:val="24"/>
-                <w:szCs w:val="24"/>
-                <w:lang w:val="en-US" w:eastAsia="en-US"/>
-              </w:rPr>
-              <w:t xml:space="preserve">o </w:t>
-            </w:r>
-            <w:proofErr w:type="gramStart"/>
-            <w:r>
-              <w:rPr>
-                <w:rFonts w:eastAsia="Times New Roman" w:cstheme="minorHAnsi"/>
-                <w:sz w:val="24"/>
-                <w:szCs w:val="24"/>
-                <w:lang w:val="en-US" w:eastAsia="en-US"/>
-              </w:rPr>
-              <w:t>bank(</w:t>
-            </w:r>
-            <w:proofErr w:type="gramEnd"/>
-            <w:r>
-              <w:rPr>
-                <w:rFonts w:eastAsia="Times New Roman" w:cstheme="minorHAnsi"/>
-                <w:sz w:val="24"/>
-                <w:szCs w:val="24"/>
-                <w:lang w:val="en-US" w:eastAsia="en-US"/>
-              </w:rPr>
-              <w:t>). Otherwise, do nothing;</w:t>
-            </w:r>
-          </w:p>
-          <w:p>
-            <w:pPr>
-              <w:rPr>
-                <w:rFonts w:eastAsia="Times New Roman" w:cstheme="minorHAnsi"/>
-                <w:sz w:val="24"/>
-                <w:szCs w:val="24"/>
-                <w:lang w:val="en-US" w:eastAsia="en-US"/>
-              </w:rPr>
-            </w:pPr>
-            <w:r>
-              <w:rPr>
-                <w:rFonts w:eastAsia="Times New Roman" w:cstheme="minorHAnsi"/>
-                <w:sz w:val="24"/>
-                <w:szCs w:val="24"/>
-                <w:lang w:val="en-US" w:eastAsia="en-US"/>
-              </w:rPr>
-              <w:t xml:space="preserve">If status is </w:t>
-            </w:r>
-            <w:proofErr w:type="spellStart"/>
-            <w:r>
-              <w:rPr>
-                <w:rFonts w:eastAsia="Times New Roman" w:cstheme="minorHAnsi"/>
-                <w:sz w:val="24"/>
-                <w:szCs w:val="24"/>
-                <w:lang w:val="en-US" w:eastAsia="en-US"/>
-              </w:rPr>
-              <w:t>bankfinish</w:t>
-            </w:r>
-            <w:proofErr w:type="spellEnd"/>
-            <w:r>
-              <w:rPr>
-                <w:rFonts w:eastAsia="Times New Roman" w:cstheme="minorHAnsi"/>
-                <w:sz w:val="24"/>
-                <w:szCs w:val="24"/>
-                <w:lang w:val="en-US" w:eastAsia="en-US"/>
-              </w:rPr>
-              <w:t>, then update status to open;</w:t>
+              <w:t>If status is bankfinish, then update status to open;</w:t>
             </w:r>
           </w:p>
           <w:p>
@@ -4461,38 +3550,7 @@
                 <w:szCs w:val="24"/>
                 <w:lang w:val="en-US" w:eastAsia="en-US"/>
               </w:rPr>
-              <w:t xml:space="preserve">Choose one to reveal value (Function </w:t>
-            </w:r>
-            <w:proofErr w:type="spellStart"/>
-            <w:proofErr w:type="gramStart"/>
-            <w:r>
-              <w:rPr>
-                <w:rFonts w:eastAsia="Times New Roman" w:cstheme="minorHAnsi"/>
-                <w:sz w:val="24"/>
-                <w:szCs w:val="24"/>
-                <w:lang w:val="en-US" w:eastAsia="en-US"/>
-              </w:rPr>
-              <w:t>handleOpen</w:t>
-            </w:r>
-            <w:proofErr w:type="spellEnd"/>
-            <w:r>
-              <w:rPr>
-                <w:rFonts w:eastAsia="Times New Roman" w:cstheme="minorHAnsi"/>
-                <w:sz w:val="24"/>
-                <w:szCs w:val="24"/>
-                <w:lang w:val="en-US" w:eastAsia="en-US"/>
-              </w:rPr>
-              <w:t>(</w:t>
-            </w:r>
-            <w:proofErr w:type="gramEnd"/>
-            <w:r>
-              <w:rPr>
-                <w:rFonts w:eastAsia="Times New Roman" w:cstheme="minorHAnsi"/>
-                <w:sz w:val="24"/>
-                <w:szCs w:val="24"/>
-                <w:lang w:val="en-US" w:eastAsia="en-US"/>
-              </w:rPr>
-              <w:t>) is called)</w:t>
+              <w:t>Choose one to reveal value (Function handleOpen() is called)</w:t>
             </w:r>
           </w:p>
         </w:tc>
@@ -4611,38 +3669,7 @@
                 <w:szCs w:val="24"/>
                 <w:lang w:val="en-US" w:eastAsia="en-US"/>
               </w:rPr>
-              <w:t xml:space="preserve">, call function </w:t>
-            </w:r>
-            <w:proofErr w:type="spellStart"/>
-            <w:proofErr w:type="gramStart"/>
-            <w:r>
-              <w:rPr>
-                <w:rFonts w:eastAsia="Times New Roman" w:cstheme="minorHAnsi"/>
-                <w:sz w:val="24"/>
-                <w:szCs w:val="24"/>
-                <w:lang w:val="en-US" w:eastAsia="en-US"/>
-              </w:rPr>
-              <w:t>updateState</w:t>
-            </w:r>
-            <w:proofErr w:type="spellEnd"/>
-            <w:r>
-              <w:rPr>
-                <w:rFonts w:eastAsia="Times New Roman" w:cstheme="minorHAnsi"/>
-                <w:sz w:val="24"/>
-                <w:szCs w:val="24"/>
-                <w:lang w:val="en-US" w:eastAsia="en-US"/>
-              </w:rPr>
-              <w:t>(</w:t>
-            </w:r>
-            <w:proofErr w:type="gramEnd"/>
-            <w:r>
-              <w:rPr>
-                <w:rFonts w:eastAsia="Times New Roman" w:cstheme="minorHAnsi"/>
-                <w:sz w:val="24"/>
-                <w:szCs w:val="24"/>
-                <w:lang w:val="en-US" w:eastAsia="en-US"/>
-              </w:rPr>
-              <w:t>)</w:t>
+              <w:t>, call function updateState()</w:t>
             </w:r>
           </w:p>
         </w:tc>
@@ -4693,38 +3720,7 @@
                 <w:szCs w:val="24"/>
                 <w:lang w:val="en-US" w:eastAsia="en-US"/>
               </w:rPr>
-              <w:t xml:space="preserve">Last round, choose one to open and keep (Function </w:t>
-            </w:r>
-            <w:proofErr w:type="spellStart"/>
-            <w:proofErr w:type="gramStart"/>
-            <w:r>
-              <w:rPr>
-                <w:rFonts w:eastAsia="Times New Roman" w:cstheme="minorHAnsi"/>
-                <w:sz w:val="24"/>
-                <w:szCs w:val="24"/>
-                <w:lang w:val="en-US" w:eastAsia="en-US"/>
-              </w:rPr>
-              <w:t>handleFinal</w:t>
-            </w:r>
-            <w:proofErr w:type="spellEnd"/>
-            <w:r>
-              <w:rPr>
-                <w:rFonts w:eastAsia="Times New Roman" w:cstheme="minorHAnsi"/>
-                <w:sz w:val="24"/>
-                <w:szCs w:val="24"/>
-                <w:lang w:val="en-US" w:eastAsia="en-US"/>
-              </w:rPr>
-              <w:t>(</w:t>
-            </w:r>
-            <w:proofErr w:type="gramEnd"/>
-            <w:r>
-              <w:rPr>
-                <w:rFonts w:eastAsia="Times New Roman" w:cstheme="minorHAnsi"/>
-                <w:sz w:val="24"/>
-                <w:szCs w:val="24"/>
-                <w:lang w:val="en-US" w:eastAsia="en-US"/>
-              </w:rPr>
-              <w:t>) is called);</w:t>
+              <w:t>Last round, choose one to open and keep (Function handleFinal() is called);</w:t>
             </w:r>
           </w:p>
           <w:p>
@@ -4805,38 +3801,7 @@
                 <w:szCs w:val="24"/>
                 <w:lang w:val="en-US" w:eastAsia="en-US"/>
               </w:rPr>
-              <w:t xml:space="preserve">Call </w:t>
-            </w:r>
-            <w:proofErr w:type="spellStart"/>
-            <w:proofErr w:type="gramStart"/>
-            <w:r>
-              <w:rPr>
-                <w:rFonts w:eastAsia="Times New Roman" w:cstheme="minorHAnsi"/>
-                <w:sz w:val="24"/>
-                <w:szCs w:val="24"/>
-                <w:lang w:val="en-US" w:eastAsia="en-US"/>
-              </w:rPr>
-              <w:t>updateState</w:t>
-            </w:r>
-            <w:proofErr w:type="spellEnd"/>
-            <w:r>
-              <w:rPr>
-                <w:rFonts w:eastAsia="Times New Roman" w:cstheme="minorHAnsi"/>
-                <w:sz w:val="24"/>
-                <w:szCs w:val="24"/>
-                <w:lang w:val="en-US" w:eastAsia="en-US"/>
-              </w:rPr>
-              <w:t>(</w:t>
-            </w:r>
-            <w:proofErr w:type="gramEnd"/>
-            <w:r>
-              <w:rPr>
-                <w:rFonts w:eastAsia="Times New Roman" w:cstheme="minorHAnsi"/>
-                <w:sz w:val="24"/>
-                <w:szCs w:val="24"/>
-                <w:lang w:val="en-US" w:eastAsia="en-US"/>
-              </w:rPr>
-              <w:t>)</w:t>
+              <w:t>Call updateState()</w:t>
             </w:r>
           </w:p>
         </w:tc>
@@ -4879,8 +3844,6 @@
                 <w:lang w:val="en-US" w:eastAsia="en-US"/>
               </w:rPr>
             </w:pPr>
-            <w:proofErr w:type="spellStart"/>
-            <w:proofErr w:type="gramStart"/>
             <w:r>
               <w:rPr>
                 <w:rFonts w:eastAsia="Times New Roman" w:cstheme="minorHAnsi"/>
@@ -4890,7 +3853,6 @@
               </w:rPr>
               <w:t>updateButtonsAndLabelStatus</w:t>
             </w:r>
-            <w:proofErr w:type="spellEnd"/>
             <w:r>
               <w:rPr>
                 <w:rFonts w:eastAsia="Times New Roman" w:cstheme="minorHAnsi"/>
@@ -4898,17 +3860,7 @@
                 <w:szCs w:val="24"/>
                 <w:lang w:val="en-US" w:eastAsia="en-US"/>
               </w:rPr>
-              <w:t>(</w:t>
-            </w:r>
-            <w:proofErr w:type="gramEnd"/>
-            <w:r>
-              <w:rPr>
-                <w:rFonts w:eastAsia="Times New Roman" w:cstheme="minorHAnsi"/>
-                <w:sz w:val="24"/>
-                <w:szCs w:val="24"/>
-                <w:lang w:val="en-US" w:eastAsia="en-US"/>
-              </w:rPr>
-              <w:t>) is called;</w:t>
+              <w:t>() is called;</w:t>
             </w:r>
           </w:p>
           <w:p>
@@ -5003,8 +3955,6 @@
                 <w:lang w:val="en-US"/>
               </w:rPr>
             </w:pPr>
-            <w:proofErr w:type="spellStart"/>
-            <w:proofErr w:type="gramStart"/>
             <w:r>
               <w:rPr>
                 <w:rFonts w:cstheme="minorHAnsi"/>
@@ -5030,27 +3980,7 @@
                 <w:szCs w:val="24"/>
                 <w:lang w:val="en-US"/>
               </w:rPr>
-              <w:t>Everything</w:t>
-            </w:r>
-            <w:proofErr w:type="spellEnd"/>
-            <w:r>
-              <w:rPr>
-                <w:rFonts w:cstheme="minorHAnsi"/>
-                <w:sz w:val="24"/>
-                <w:szCs w:val="24"/>
-                <w:lang w:val="en-US"/>
-              </w:rPr>
-              <w:t>(</w:t>
-            </w:r>
-            <w:proofErr w:type="gramEnd"/>
-            <w:r>
-              <w:rPr>
-                <w:rFonts w:cstheme="minorHAnsi"/>
-                <w:sz w:val="24"/>
-                <w:szCs w:val="24"/>
-                <w:lang w:val="en-US"/>
-              </w:rPr>
-              <w:t>) is called;</w:t>
+              <w:t>Everything() is called;</w:t>
             </w:r>
           </w:p>
           <w:p>
@@ -5095,7 +4025,6 @@
                 <w:lang w:val="en-US"/>
               </w:rPr>
             </w:pPr>
-            <w:proofErr w:type="gramStart"/>
             <w:r>
               <w:rPr>
                 <w:rFonts w:cstheme="minorHAnsi" w:hint="eastAsia"/>
@@ -5121,48 +4050,7 @@
                 <w:szCs w:val="24"/>
                 <w:lang w:val="en-US"/>
               </w:rPr>
-              <w:t>list Cases,</w:t>
-            </w:r>
-            <w:proofErr w:type="gramEnd"/>
-            <w:r>
-              <w:rPr>
-                <w:rFonts w:cstheme="minorHAnsi"/>
-                <w:sz w:val="24"/>
-                <w:szCs w:val="24"/>
-                <w:lang w:val="en-US"/>
-              </w:rPr>
-              <w:t xml:space="preserve"> substitute the value of selected case back in, and set all values to negative. This then calls </w:t>
-            </w:r>
-            <w:proofErr w:type="spellStart"/>
-            <w:proofErr w:type="gramStart"/>
-            <w:r>
-              <w:rPr>
-                <w:rFonts w:cstheme="minorHAnsi"/>
-                <w:sz w:val="24"/>
-                <w:szCs w:val="24"/>
-                <w:lang w:val="en-US"/>
-              </w:rPr>
-              <w:t>updateButtonsAndLabelStatus</w:t>
-            </w:r>
-            <w:proofErr w:type="spellEnd"/>
-            <w:r>
-              <w:rPr>
-                <w:rFonts w:cstheme="minorHAnsi"/>
-                <w:sz w:val="24"/>
-                <w:szCs w:val="24"/>
-                <w:lang w:val="en-US"/>
-              </w:rPr>
-              <w:t>(</w:t>
-            </w:r>
-            <w:proofErr w:type="gramEnd"/>
-            <w:r>
-              <w:rPr>
-                <w:rFonts w:cstheme="minorHAnsi"/>
-                <w:sz w:val="24"/>
-                <w:szCs w:val="24"/>
-                <w:lang w:val="en-US"/>
-              </w:rPr>
-              <w:t>), which makes all of it visible.</w:t>
+              <w:t>list Cases, substitute the value of selected case back in, and set all values to negative. This then calls updateButtonsAndLabelStatus(), which makes all of it visible.</w:t>
             </w:r>
           </w:p>
         </w:tc>
@@ -5214,7 +4102,6 @@
                 <w:lang w:val="en-US"/>
               </w:rPr>
             </w:pPr>
-            <w:proofErr w:type="spellStart"/>
             <w:r>
               <w:rPr>
                 <w:rFonts w:cstheme="minorHAnsi"/>
@@ -5222,37 +4109,7 @@
                 <w:szCs w:val="24"/>
                 <w:lang w:val="en-US"/>
               </w:rPr>
-              <w:t>Update_</w:t>
-            </w:r>
-            <w:proofErr w:type="gramStart"/>
-            <w:r>
-              <w:rPr>
-                <w:rFonts w:cstheme="minorHAnsi"/>
-                <w:sz w:val="24"/>
-                <w:szCs w:val="24"/>
-                <w:lang w:val="en-US"/>
-              </w:rPr>
-              <w:t>form</w:t>
-            </w:r>
-            <w:proofErr w:type="spellEnd"/>
-            <w:r>
-              <w:rPr>
-                <w:rFonts w:cstheme="minorHAnsi"/>
-                <w:sz w:val="24"/>
-                <w:szCs w:val="24"/>
-                <w:lang w:val="en-US"/>
-              </w:rPr>
-              <w:t>(</w:t>
-            </w:r>
-            <w:proofErr w:type="gramEnd"/>
-            <w:r>
-              <w:rPr>
-                <w:rFonts w:cstheme="minorHAnsi"/>
-                <w:sz w:val="24"/>
-                <w:szCs w:val="24"/>
-                <w:lang w:val="en-US"/>
-              </w:rPr>
-              <w:t>) is called;</w:t>
+              <w:t>Update_form() is called;</w:t>
             </w:r>
           </w:p>
           <w:p>
@@ -5313,27 +4170,7 @@
                 <w:szCs w:val="24"/>
                 <w:lang w:val="en-US"/>
               </w:rPr>
-              <w:t xml:space="preserve">ecalculate elements, and adjust the form </w:t>
-            </w:r>
-            <w:proofErr w:type="gramStart"/>
-            <w:r>
-              <w:rPr>
-                <w:rFonts w:cstheme="minorHAnsi"/>
-                <w:sz w:val="24"/>
-                <w:szCs w:val="24"/>
-                <w:lang w:val="en-US"/>
-              </w:rPr>
-              <w:t>( this</w:t>
-            </w:r>
-            <w:proofErr w:type="gramEnd"/>
-            <w:r>
-              <w:rPr>
-                <w:rFonts w:cstheme="minorHAnsi"/>
-                <w:sz w:val="24"/>
-                <w:szCs w:val="24"/>
-                <w:lang w:val="en-US"/>
-              </w:rPr>
-              <w:t xml:space="preserve"> is not a part of the logic part )</w:t>
+              <w:t>ecalculate elements, and adjust the form ( this is not a part of the logic part )</w:t>
             </w:r>
           </w:p>
         </w:tc>
@@ -5392,7 +4229,7 @@
           <w:lang w:val="en-US"/>
         </w:rPr>
       </w:pPr>
-      <w:bookmarkStart w:id="3" w:name="_Toc36210244"/>
+      <w:bookmarkStart w:id="3" w:name="_Toc36645531"/>
       <w:r>
         <w:rPr>
           <w:rStyle w:val="normaltextrun"/>
@@ -5456,19 +4293,11 @@
               </w:rPr>
               <w:t>D</w:t>
             </w:r>
-            <w:proofErr w:type="spellStart"/>
-            <w:r>
-              <w:rPr>
-                <w:rStyle w:val="normaltextrun"/>
-              </w:rPr>
-              <w:t>ata</w:t>
-            </w:r>
-            <w:proofErr w:type="spellEnd"/>
-            <w:r>
-              <w:rPr>
-                <w:rStyle w:val="normaltextrun"/>
-              </w:rPr>
-              <w:t xml:space="preserve"> Item</w:t>
+            <w:r>
+              <w:rPr>
+                <w:rStyle w:val="normaltextrun"/>
+              </w:rPr>
+              <w:t>ata Item</w:t>
             </w:r>
           </w:p>
         </w:tc>
@@ -5780,25 +4609,7 @@
                 <w:rFonts w:ascii="Calibri" w:hAnsi="Calibri" w:cs="Calibri"/>
                 <w:lang w:val="en-US"/>
               </w:rPr>
-              <w:t xml:space="preserve"> zero means that case is selected, and the value </w:t>
-            </w:r>
-            <w:proofErr w:type="spellStart"/>
-            <w:r>
-              <w:rPr>
-                <w:rStyle w:val="normaltextrun"/>
-                <w:rFonts w:ascii="Calibri" w:hAnsi="Calibri" w:cs="Calibri"/>
-                <w:lang w:val="en-US"/>
-              </w:rPr>
-              <w:t>can not</w:t>
-            </w:r>
-            <w:proofErr w:type="spellEnd"/>
-            <w:r>
-              <w:rPr>
-                <w:rStyle w:val="normaltextrun"/>
-                <w:rFonts w:ascii="Calibri" w:hAnsi="Calibri" w:cs="Calibri"/>
-                <w:lang w:val="en-US"/>
-              </w:rPr>
-              <w:t xml:space="preserve"> be retrieved from this list. The value must be retrieved by accessing variable selected.</w:t>
+              <w:t xml:space="preserve"> zero means that case is selected, and the value can not be retrieved from this list. The value must be retrieved by accessing variable selected.</w:t>
             </w:r>
           </w:p>
           <w:p>
@@ -6083,53 +4894,7 @@
                 <w:rFonts w:ascii="Calibri" w:hAnsi="Calibri" w:cs="Calibri"/>
                 <w:lang w:val="en-US"/>
               </w:rPr>
-              <w:t>it will get the specific Label object by index (Labels(</w:t>
-            </w:r>
-            <w:proofErr w:type="spellStart"/>
-            <w:r>
-              <w:rPr>
-                <w:rStyle w:val="normaltextrun"/>
-                <w:rFonts w:ascii="Calibri" w:hAnsi="Calibri" w:cs="Calibri"/>
-                <w:lang w:val="en-US"/>
-              </w:rPr>
-              <w:t>i</w:t>
-            </w:r>
-            <w:proofErr w:type="spellEnd"/>
-            <w:r>
-              <w:rPr>
-                <w:rStyle w:val="normaltextrun"/>
-                <w:rFonts w:ascii="Calibri" w:hAnsi="Calibri" w:cs="Calibri"/>
-                <w:lang w:val="en-US"/>
-              </w:rPr>
-              <w:t>)) and it will perform Labels(</w:t>
-            </w:r>
-            <w:proofErr w:type="spellStart"/>
-            <w:r>
-              <w:rPr>
-                <w:rStyle w:val="normaltextrun"/>
-                <w:rFonts w:ascii="Calibri" w:hAnsi="Calibri" w:cs="Calibri"/>
-                <w:lang w:val="en-US"/>
-              </w:rPr>
-              <w:t>i</w:t>
-            </w:r>
-            <w:proofErr w:type="spellEnd"/>
-            <w:proofErr w:type="gramStart"/>
-            <w:r>
-              <w:rPr>
-                <w:rStyle w:val="normaltextrun"/>
-                <w:rFonts w:ascii="Calibri" w:hAnsi="Calibri" w:cs="Calibri"/>
-                <w:lang w:val="en-US"/>
-              </w:rPr>
-              <w:t>).Hide</w:t>
-            </w:r>
-            <w:proofErr w:type="gramEnd"/>
-            <w:r>
-              <w:rPr>
-                <w:rStyle w:val="normaltextrun"/>
-                <w:rFonts w:ascii="Calibri" w:hAnsi="Calibri" w:cs="Calibri"/>
-                <w:lang w:val="en-US"/>
-              </w:rPr>
-              <w:t>().</w:t>
+              <w:t>it will get the specific Label object by index (Labels(i)) and it will perform Labels(i).Hide().</w:t>
             </w:r>
           </w:p>
           <w:p>
@@ -6155,16 +4920,7 @@
                 <w:rFonts w:ascii="Calibri" w:hAnsi="Calibri" w:cs="Calibri"/>
                 <w:lang w:val="en-US"/>
               </w:rPr>
-              <w:t xml:space="preserve">his value is set in </w:t>
-            </w:r>
-            <w:proofErr w:type="gramStart"/>
-            <w:r>
-              <w:rPr>
-                <w:rStyle w:val="normaltextrun"/>
-                <w:rFonts w:ascii="Calibri" w:hAnsi="Calibri" w:cs="Calibri"/>
-                <w:lang w:val="en-US"/>
-              </w:rPr>
-              <w:t>Init</w:t>
+              <w:t>his value is set in Init</w:t>
             </w:r>
             <w:r>
               <w:rPr>
@@ -6174,7 +4930,6 @@
               </w:rPr>
               <w:t>(</w:t>
             </w:r>
-            <w:proofErr w:type="gramEnd"/>
             <w:r>
               <w:rPr>
                 <w:rStyle w:val="normaltextrun"/>
@@ -6442,104 +5197,32 @@
                 <w:rFonts w:ascii="Calibri" w:hAnsi="Calibri" w:cs="Calibri"/>
                 <w:lang w:val="en-US"/>
               </w:rPr>
-              <w:t>(</w:t>
-            </w:r>
-            <w:proofErr w:type="spellStart"/>
-            <w:r>
-              <w:rPr>
-                <w:rStyle w:val="normaltextrun"/>
-                <w:rFonts w:ascii="Calibri" w:hAnsi="Calibri" w:cs="Calibri"/>
-                <w:lang w:val="en-US"/>
-              </w:rPr>
-              <w:t>i</w:t>
-            </w:r>
-            <w:proofErr w:type="spellEnd"/>
-            <w:r>
-              <w:rPr>
-                <w:rStyle w:val="normaltextrun"/>
-                <w:rFonts w:ascii="Calibri" w:hAnsi="Calibri" w:cs="Calibri"/>
-                <w:lang w:val="en-US"/>
-              </w:rPr>
-              <w:t xml:space="preserve">)) and it will </w:t>
-            </w:r>
-            <w:r>
-              <w:rPr>
-                <w:rStyle w:val="normaltextrun"/>
-                <w:rFonts w:ascii="Calibri" w:hAnsi="Calibri" w:cs="Calibri"/>
-                <w:lang w:val="en-US"/>
-              </w:rPr>
-              <w:t>alter the text on the button by performing Buttons(</w:t>
-            </w:r>
-            <w:proofErr w:type="spellStart"/>
-            <w:r>
-              <w:rPr>
-                <w:rStyle w:val="normaltextrun"/>
-                <w:rFonts w:ascii="Calibri" w:hAnsi="Calibri" w:cs="Calibri"/>
-                <w:lang w:val="en-US"/>
-              </w:rPr>
-              <w:t>i</w:t>
-            </w:r>
-            <w:proofErr w:type="spellEnd"/>
-            <w:r>
-              <w:rPr>
-                <w:rStyle w:val="normaltextrun"/>
-                <w:rFonts w:ascii="Calibri" w:hAnsi="Calibri" w:cs="Calibri"/>
-                <w:lang w:val="en-US"/>
-              </w:rPr>
-              <w:t>).Text=”Something” and it will also disable / enable button correspondingly, by using Buttons(</w:t>
-            </w:r>
-            <w:proofErr w:type="spellStart"/>
-            <w:r>
-              <w:rPr>
-                <w:rStyle w:val="normaltextrun"/>
-                <w:rFonts w:ascii="Calibri" w:hAnsi="Calibri" w:cs="Calibri"/>
-                <w:lang w:val="en-US"/>
-              </w:rPr>
-              <w:t>i</w:t>
-            </w:r>
-            <w:proofErr w:type="spellEnd"/>
-            <w:r>
-              <w:rPr>
-                <w:rStyle w:val="normaltextrun"/>
-                <w:rFonts w:ascii="Calibri" w:hAnsi="Calibri" w:cs="Calibri"/>
-                <w:lang w:val="en-US"/>
-              </w:rPr>
-              <w:t>).Enabled=False.</w:t>
-            </w:r>
-          </w:p>
-          <w:p>
-            <w:pPr>
-              <w:rPr>
-                <w:rStyle w:val="normaltextrun"/>
-                <w:rFonts w:ascii="Calibri" w:hAnsi="Calibri" w:cs="Calibri"/>
-                <w:lang w:val="en-US"/>
-              </w:rPr>
-            </w:pPr>
-            <w:r>
-              <w:rPr>
-                <w:rStyle w:val="normaltextrun"/>
-                <w:rFonts w:ascii="Calibri" w:hAnsi="Calibri" w:cs="Calibri"/>
-                <w:lang w:val="en-US"/>
-              </w:rPr>
-              <w:t xml:space="preserve">This value is set in </w:t>
-            </w:r>
-            <w:proofErr w:type="gramStart"/>
-            <w:r>
-              <w:rPr>
-                <w:rStyle w:val="normaltextrun"/>
-                <w:rFonts w:ascii="Calibri" w:hAnsi="Calibri" w:cs="Calibri"/>
-                <w:lang w:val="en-US"/>
-              </w:rPr>
-              <w:t>Init(</w:t>
-            </w:r>
-            <w:proofErr w:type="gramEnd"/>
-            <w:r>
-              <w:rPr>
-                <w:rStyle w:val="normaltextrun"/>
-                <w:rFonts w:ascii="Calibri" w:hAnsi="Calibri" w:cs="Calibri"/>
-                <w:lang w:val="en-US"/>
-              </w:rPr>
-              <w:t>).</w:t>
+              <w:t xml:space="preserve">(i)) and it will </w:t>
+            </w:r>
+            <w:r>
+              <w:rPr>
+                <w:rStyle w:val="normaltextrun"/>
+                <w:rFonts w:ascii="Calibri" w:hAnsi="Calibri" w:cs="Calibri"/>
+                <w:lang w:val="en-US"/>
+              </w:rPr>
+              <w:t>alter the text on the button by performing Buttons(i).Text=”Something” and it will also disable / enable button correspondingly, by using Buttons(i).Enabled=False.</w:t>
+            </w:r>
+          </w:p>
+          <w:p>
+            <w:pPr>
+              <w:rPr>
+                <w:rStyle w:val="normaltextrun"/>
+                <w:rFonts w:ascii="Calibri" w:hAnsi="Calibri" w:cs="Calibri"/>
+                <w:lang w:val="en-US"/>
+              </w:rPr>
+            </w:pPr>
+            <w:r>
+              <w:rPr>
+                <w:rStyle w:val="normaltextrun"/>
+                <w:rFonts w:ascii="Calibri" w:hAnsi="Calibri" w:cs="Calibri"/>
+                <w:lang w:val="en-US"/>
+              </w:rPr>
+              <w:t>This value is set in Init().</w:t>
             </w:r>
           </w:p>
         </w:tc>
@@ -6735,25 +5418,7 @@
                 <w:rFonts w:ascii="Calibri" w:hAnsi="Calibri" w:cs="Calibri"/>
                 <w:lang w:val="en-US"/>
               </w:rPr>
-              <w:t xml:space="preserve"> variable that stores all labels objects in ascending </w:t>
-            </w:r>
-            <w:proofErr w:type="gramStart"/>
-            <w:r>
-              <w:rPr>
-                <w:rStyle w:val="normaltextrun"/>
-                <w:rFonts w:ascii="Calibri" w:hAnsi="Calibri" w:cs="Calibri"/>
-                <w:lang w:val="en-US"/>
-              </w:rPr>
-              <w:t>order, and</w:t>
-            </w:r>
-            <w:proofErr w:type="gramEnd"/>
-            <w:r>
-              <w:rPr>
-                <w:rStyle w:val="normaltextrun"/>
-                <w:rFonts w:ascii="Calibri" w:hAnsi="Calibri" w:cs="Calibri"/>
-                <w:lang w:val="en-US"/>
-              </w:rPr>
-              <w:t xml:space="preserve"> is used temporary to ini</w:t>
+              <w:t xml:space="preserve"> variable that stores all labels objects in ascending order, and is used temporary to ini</w:t>
             </w:r>
             <w:r>
               <w:rPr>
@@ -6777,7 +5442,6 @@
                 <w:lang w:val="en-US"/>
               </w:rPr>
             </w:pPr>
-            <w:proofErr w:type="spellStart"/>
             <w:r>
               <w:rPr>
                 <w:rStyle w:val="normaltextrun"/>
@@ -6794,7 +5458,6 @@
               </w:rPr>
               <w:t>abelsInit</w:t>
             </w:r>
-            <w:proofErr w:type="spellEnd"/>
           </w:p>
         </w:tc>
         <w:tc>
@@ -6848,18 +5511,8 @@
                 <w:rFonts w:ascii="Calibri" w:hAnsi="Calibri" w:cs="Calibri"/>
                 <w:lang w:val="en-US"/>
               </w:rPr>
-              <w:t xml:space="preserve">enerated automatically by the number of the possible values, refer to </w:t>
-            </w:r>
-            <w:proofErr w:type="spellStart"/>
-            <w:r>
-              <w:rPr>
-                <w:rStyle w:val="normaltextrun"/>
-                <w:rFonts w:ascii="Calibri" w:hAnsi="Calibri" w:cs="Calibri"/>
-                <w:lang w:val="en-US"/>
-              </w:rPr>
-              <w:t>ValuesInit</w:t>
-            </w:r>
-            <w:proofErr w:type="spellEnd"/>
+              <w:t>enerated automatically by the number of the possible values, refer to ValuesInit</w:t>
+            </w:r>
           </w:p>
         </w:tc>
         <w:tc>
@@ -6888,25 +5541,7 @@
                 <w:rFonts w:ascii="Calibri" w:hAnsi="Calibri" w:cs="Calibri"/>
                 <w:lang w:val="en-US"/>
               </w:rPr>
-              <w:t xml:space="preserve"> variable that stores all labels objects in ascending </w:t>
-            </w:r>
-            <w:proofErr w:type="gramStart"/>
-            <w:r>
-              <w:rPr>
-                <w:rStyle w:val="normaltextrun"/>
-                <w:rFonts w:ascii="Calibri" w:hAnsi="Calibri" w:cs="Calibri"/>
-                <w:lang w:val="en-US"/>
-              </w:rPr>
-              <w:t>order, and</w:t>
-            </w:r>
-            <w:proofErr w:type="gramEnd"/>
-            <w:r>
-              <w:rPr>
-                <w:rStyle w:val="normaltextrun"/>
-                <w:rFonts w:ascii="Calibri" w:hAnsi="Calibri" w:cs="Calibri"/>
-                <w:lang w:val="en-US"/>
-              </w:rPr>
-              <w:t xml:space="preserve"> is used temporary to initialize / randomize the labels.</w:t>
+              <w:t xml:space="preserve"> variable that stores all labels objects in ascending order, and is used temporary to initialize / randomize the labels.</w:t>
             </w:r>
           </w:p>
           <w:p>
@@ -6931,35 +5566,7 @@
                 <w:rFonts w:ascii="Calibri" w:hAnsi="Calibri" w:cs="Calibri"/>
                 <w:lang w:val="en-US"/>
               </w:rPr>
-              <w:t xml:space="preserve"> variable is only used in </w:t>
-            </w:r>
-            <w:proofErr w:type="spellStart"/>
-            <w:proofErr w:type="gramStart"/>
-            <w:r>
-              <w:rPr>
-                <w:rStyle w:val="normaltextrun"/>
-                <w:rFonts w:ascii="Calibri" w:hAnsi="Calibri" w:cs="Calibri"/>
-                <w:lang w:val="en-US"/>
-              </w:rPr>
-              <w:t>init</w:t>
-            </w:r>
-            <w:proofErr w:type="spellEnd"/>
-            <w:r>
-              <w:rPr>
-                <w:rStyle w:val="normaltextrun"/>
-                <w:rFonts w:ascii="Calibri" w:hAnsi="Calibri" w:cs="Calibri"/>
-                <w:lang w:val="en-US"/>
-              </w:rPr>
-              <w:t>(</w:t>
-            </w:r>
-            <w:proofErr w:type="gramEnd"/>
-            <w:r>
-              <w:rPr>
-                <w:rStyle w:val="normaltextrun"/>
-                <w:rFonts w:ascii="Calibri" w:hAnsi="Calibri" w:cs="Calibri"/>
-                <w:lang w:val="en-US"/>
-              </w:rPr>
-              <w:t>), and it will be cleared after being used.</w:t>
+              <w:t xml:space="preserve"> variable is only used in init(), and it will be cleared after being used.</w:t>
             </w:r>
           </w:p>
         </w:tc>
@@ -7032,25 +5639,7 @@
                 <w:rFonts w:ascii="Calibri" w:hAnsi="Calibri" w:cs="Calibri"/>
                 <w:lang w:val="en-US"/>
               </w:rPr>
-              <w:t xml:space="preserve"> in ascending </w:t>
-            </w:r>
-            <w:proofErr w:type="gramStart"/>
-            <w:r>
-              <w:rPr>
-                <w:rStyle w:val="normaltextrun"/>
-                <w:rFonts w:ascii="Calibri" w:hAnsi="Calibri" w:cs="Calibri"/>
-                <w:lang w:val="en-US"/>
-              </w:rPr>
-              <w:t>order, and</w:t>
-            </w:r>
-            <w:proofErr w:type="gramEnd"/>
-            <w:r>
-              <w:rPr>
-                <w:rStyle w:val="normaltextrun"/>
-                <w:rFonts w:ascii="Calibri" w:hAnsi="Calibri" w:cs="Calibri"/>
-                <w:lang w:val="en-US"/>
-              </w:rPr>
-              <w:t xml:space="preserve"> is used temporary to initialize / randomize the values.</w:t>
+              <w:t xml:space="preserve"> in ascending order, and is used temporary to initialize / randomize the values.</w:t>
             </w:r>
           </w:p>
           <w:p>
@@ -7091,7 +5680,6 @@
                 <w:lang w:val="en-US"/>
               </w:rPr>
             </w:pPr>
-            <w:proofErr w:type="spellStart"/>
             <w:r>
               <w:rPr>
                 <w:rStyle w:val="normaltextrun"/>
@@ -7108,7 +5696,6 @@
               </w:rPr>
               <w:t>aluesInit</w:t>
             </w:r>
-            <w:proofErr w:type="spellEnd"/>
           </w:p>
         </w:tc>
         <w:tc>
@@ -7208,25 +5795,7 @@
                 <w:rFonts w:ascii="Calibri" w:hAnsi="Calibri" w:cs="Calibri"/>
                 <w:lang w:val="en-US"/>
               </w:rPr>
-              <w:t xml:space="preserve">in ascending </w:t>
-            </w:r>
-            <w:proofErr w:type="gramStart"/>
-            <w:r>
-              <w:rPr>
-                <w:rStyle w:val="normaltextrun"/>
-                <w:rFonts w:ascii="Calibri" w:hAnsi="Calibri" w:cs="Calibri"/>
-                <w:lang w:val="en-US"/>
-              </w:rPr>
-              <w:t>order, and</w:t>
-            </w:r>
-            <w:proofErr w:type="gramEnd"/>
-            <w:r>
-              <w:rPr>
-                <w:rStyle w:val="normaltextrun"/>
-                <w:rFonts w:ascii="Calibri" w:hAnsi="Calibri" w:cs="Calibri"/>
-                <w:lang w:val="en-US"/>
-              </w:rPr>
-              <w:t xml:space="preserve"> is used temporary to initialize / randomize the values.</w:t>
+              <w:t>in ascending order, and is used temporary to initialize / randomize the values.</w:t>
             </w:r>
           </w:p>
           <w:p>
@@ -7251,35 +5820,7 @@
                 <w:rFonts w:ascii="Calibri" w:hAnsi="Calibri" w:cs="Calibri"/>
                 <w:lang w:val="en-US"/>
               </w:rPr>
-              <w:t xml:space="preserve"> variable is only used in </w:t>
-            </w:r>
-            <w:proofErr w:type="spellStart"/>
-            <w:proofErr w:type="gramStart"/>
-            <w:r>
-              <w:rPr>
-                <w:rStyle w:val="normaltextrun"/>
-                <w:rFonts w:ascii="Calibri" w:hAnsi="Calibri" w:cs="Calibri"/>
-                <w:lang w:val="en-US"/>
-              </w:rPr>
-              <w:t>init</w:t>
-            </w:r>
-            <w:proofErr w:type="spellEnd"/>
-            <w:r>
-              <w:rPr>
-                <w:rStyle w:val="normaltextrun"/>
-                <w:rFonts w:ascii="Calibri" w:hAnsi="Calibri" w:cs="Calibri"/>
-                <w:lang w:val="en-US"/>
-              </w:rPr>
-              <w:t>(</w:t>
-            </w:r>
-            <w:proofErr w:type="gramEnd"/>
-            <w:r>
-              <w:rPr>
-                <w:rStyle w:val="normaltextrun"/>
-                <w:rFonts w:ascii="Calibri" w:hAnsi="Calibri" w:cs="Calibri"/>
-                <w:lang w:val="en-US"/>
-              </w:rPr>
-              <w:t>), and it will be cleared after being used.</w:t>
+              <w:t xml:space="preserve"> variable is only used in init(), and it will be cleared after being used.</w:t>
             </w:r>
           </w:p>
         </w:tc>
@@ -7361,7 +5902,6 @@
                 <w:lang w:val="en-US"/>
               </w:rPr>
             </w:pPr>
-            <w:proofErr w:type="spellStart"/>
             <w:r>
               <w:rPr>
                 <w:rStyle w:val="normaltextrun"/>
@@ -7379,7 +5919,6 @@
               </w:rPr>
               <w:t>ankTime</w:t>
             </w:r>
-            <w:proofErr w:type="spellEnd"/>
           </w:p>
         </w:tc>
         <w:tc>
@@ -7680,25 +6219,7 @@
                 <w:rFonts w:ascii="Calibri" w:hAnsi="Calibri" w:cs="Calibri"/>
                 <w:lang w:val="en-US"/>
               </w:rPr>
-              <w:t xml:space="preserve">his variable </w:t>
-            </w:r>
-            <w:proofErr w:type="gramStart"/>
-            <w:r>
-              <w:rPr>
-                <w:rStyle w:val="normaltextrun"/>
-                <w:rFonts w:ascii="Calibri" w:hAnsi="Calibri" w:cs="Calibri"/>
-                <w:lang w:val="en-US"/>
-              </w:rPr>
-              <w:t>have</w:t>
-            </w:r>
-            <w:proofErr w:type="gramEnd"/>
-            <w:r>
-              <w:rPr>
-                <w:rStyle w:val="normaltextrun"/>
-                <w:rFonts w:ascii="Calibri" w:hAnsi="Calibri" w:cs="Calibri"/>
-                <w:lang w:val="en-US"/>
-              </w:rPr>
-              <w:t xml:space="preserve"> those possible values:</w:t>
+              <w:t>his variable have those possible values:</w:t>
             </w:r>
           </w:p>
           <w:p>
@@ -7826,7 +6347,6 @@
                 <w:lang w:val="en-US"/>
               </w:rPr>
             </w:pPr>
-            <w:proofErr w:type="spellStart"/>
             <w:r>
               <w:rPr>
                 <w:rStyle w:val="normaltextrun"/>
@@ -7841,45 +6361,17 @@
                 <w:rFonts w:ascii="Calibri" w:hAnsi="Calibri" w:cs="Calibri"/>
                 <w:lang w:val="en-US"/>
               </w:rPr>
-              <w:t>ankfinish</w:t>
-            </w:r>
-            <w:proofErr w:type="spellEnd"/>
-            <w:r>
-              <w:rPr>
-                <w:rStyle w:val="normaltextrun"/>
-                <w:rFonts w:ascii="Calibri" w:hAnsi="Calibri" w:cs="Calibri"/>
-                <w:lang w:val="en-US"/>
-              </w:rPr>
-              <w:t xml:space="preserve"> – When the user did not accept the bank </w:t>
-            </w:r>
-            <w:proofErr w:type="gramStart"/>
-            <w:r>
-              <w:rPr>
-                <w:rStyle w:val="normaltextrun"/>
-                <w:rFonts w:ascii="Calibri" w:hAnsi="Calibri" w:cs="Calibri"/>
-                <w:lang w:val="en-US"/>
-              </w:rPr>
-              <w:t>offer, and</w:t>
-            </w:r>
-            <w:proofErr w:type="gramEnd"/>
-            <w:r>
-              <w:rPr>
-                <w:rStyle w:val="normaltextrun"/>
-                <w:rFonts w:ascii="Calibri" w:hAnsi="Calibri" w:cs="Calibri"/>
-                <w:lang w:val="en-US"/>
-              </w:rPr>
-              <w:t xml:space="preserve"> goes back to main loop.</w:t>
-            </w:r>
-          </w:p>
-          <w:p>
-            <w:pPr>
-              <w:rPr>
-                <w:rStyle w:val="normaltextrun"/>
-                <w:rFonts w:ascii="Calibri" w:hAnsi="Calibri" w:cs="Calibri"/>
-                <w:lang w:val="en-US"/>
-              </w:rPr>
-            </w:pPr>
-            <w:proofErr w:type="spellStart"/>
+              <w:t>ankfinish – When the user did not accept the bank offer, and goes back to main loop.</w:t>
+            </w:r>
+          </w:p>
+          <w:p>
+            <w:pPr>
+              <w:rPr>
+                <w:rStyle w:val="normaltextrun"/>
+                <w:rFonts w:ascii="Calibri" w:hAnsi="Calibri" w:cs="Calibri"/>
+                <w:lang w:val="en-US"/>
+              </w:rPr>
+            </w:pPr>
             <w:r>
               <w:rPr>
                 <w:rStyle w:val="normaltextrun"/>
@@ -7894,104 +6386,23 @@
                 <w:rFonts w:ascii="Calibri" w:hAnsi="Calibri" w:cs="Calibri"/>
                 <w:lang w:val="en-US"/>
               </w:rPr>
-              <w:t>pdateState</w:t>
-            </w:r>
-            <w:proofErr w:type="spellEnd"/>
-            <w:r>
-              <w:rPr>
-                <w:rStyle w:val="normaltextrun"/>
-                <w:rFonts w:ascii="Calibri" w:hAnsi="Calibri" w:cs="Calibri"/>
-                <w:lang w:val="en-US"/>
-              </w:rPr>
-              <w:t xml:space="preserve"> and </w:t>
-            </w:r>
-            <w:proofErr w:type="spellStart"/>
-            <w:r>
-              <w:rPr>
-                <w:rStyle w:val="normaltextrun"/>
-                <w:rFonts w:ascii="Calibri" w:hAnsi="Calibri" w:cs="Calibri"/>
-                <w:lang w:val="en-US"/>
-              </w:rPr>
-              <w:t>HandleSubmission</w:t>
-            </w:r>
-            <w:proofErr w:type="spellEnd"/>
-            <w:r>
-              <w:rPr>
-                <w:rStyle w:val="normaltextrun"/>
-                <w:rFonts w:ascii="Calibri" w:hAnsi="Calibri" w:cs="Calibri"/>
-                <w:lang w:val="en-US"/>
-              </w:rPr>
-              <w:t xml:space="preserve"> use this variable to redirect the input to different functions that can handle it.</w:t>
-            </w:r>
-            <w:r>
-              <w:rPr>
-                <w:rStyle w:val="normaltextrun"/>
-                <w:rFonts w:ascii="Calibri" w:hAnsi="Calibri" w:cs="Calibri"/>
-                <w:lang w:val="en-US"/>
-              </w:rPr>
-              <w:t xml:space="preserve"> For example, when state = selection, </w:t>
-            </w:r>
-            <w:proofErr w:type="spellStart"/>
-            <w:r>
-              <w:rPr>
-                <w:rStyle w:val="normaltextrun"/>
-                <w:rFonts w:ascii="Calibri" w:hAnsi="Calibri" w:cs="Calibri"/>
-                <w:lang w:val="en-US"/>
-              </w:rPr>
-              <w:t>handleSubmission</w:t>
-            </w:r>
-            <w:proofErr w:type="spellEnd"/>
-            <w:r>
-              <w:rPr>
-                <w:rStyle w:val="normaltextrun"/>
-                <w:rFonts w:ascii="Calibri" w:hAnsi="Calibri" w:cs="Calibri"/>
-                <w:lang w:val="en-US"/>
-              </w:rPr>
-              <w:t xml:space="preserve"> will </w:t>
-            </w:r>
-            <w:r>
-              <w:rPr>
-                <w:rStyle w:val="normaltextrun"/>
-                <w:rFonts w:ascii="Calibri" w:hAnsi="Calibri" w:cs="Calibri"/>
-                <w:lang w:val="en-US"/>
-              </w:rPr>
-              <w:t xml:space="preserve">redirect the selected number to </w:t>
-            </w:r>
-            <w:proofErr w:type="spellStart"/>
-            <w:r>
-              <w:rPr>
-                <w:rStyle w:val="normaltextrun"/>
-                <w:rFonts w:ascii="Calibri" w:hAnsi="Calibri" w:cs="Calibri"/>
-                <w:lang w:val="en-US"/>
-              </w:rPr>
-              <w:t>handleSelection</w:t>
-            </w:r>
-            <w:proofErr w:type="spellEnd"/>
-            <w:r>
-              <w:rPr>
-                <w:rStyle w:val="normaltextrun"/>
-                <w:rFonts w:ascii="Calibri" w:hAnsi="Calibri" w:cs="Calibri"/>
-                <w:lang w:val="en-US"/>
-              </w:rPr>
-              <w:t xml:space="preserve">, and after a selection is handled, it will call back to </w:t>
-            </w:r>
-            <w:proofErr w:type="spellStart"/>
-            <w:r>
-              <w:rPr>
-                <w:rStyle w:val="normaltextrun"/>
-                <w:rFonts w:ascii="Calibri" w:hAnsi="Calibri" w:cs="Calibri"/>
-                <w:lang w:val="en-US"/>
-              </w:rPr>
-              <w:t>updateState</w:t>
-            </w:r>
-            <w:proofErr w:type="spellEnd"/>
-            <w:r>
-              <w:rPr>
-                <w:rStyle w:val="normaltextrun"/>
-                <w:rFonts w:ascii="Calibri" w:hAnsi="Calibri" w:cs="Calibri"/>
-                <w:lang w:val="en-US"/>
-              </w:rPr>
-              <w:t>, which the state is updated to open</w:t>
+              <w:t>pdateState and HandleSubmission use this variable to redirect the input to different functions that can handle it.</w:t>
+            </w:r>
+            <w:r>
+              <w:rPr>
+                <w:rStyle w:val="normaltextrun"/>
+                <w:rFonts w:ascii="Calibri" w:hAnsi="Calibri" w:cs="Calibri"/>
+                <w:lang w:val="en-US"/>
+              </w:rPr>
+              <w:t xml:space="preserve"> For example, when state = selection, handleSubmission will </w:t>
+            </w:r>
+            <w:r>
+              <w:rPr>
+                <w:rStyle w:val="normaltextrun"/>
+                <w:rFonts w:ascii="Calibri" w:hAnsi="Calibri" w:cs="Calibri"/>
+                <w:lang w:val="en-US"/>
+              </w:rPr>
+              <w:t>redirect the selected number to handleSelection, and after a selection is handled, it will call back to updateState, which the state is updated to open</w:t>
             </w:r>
             <w:r>
               <w:rPr>
@@ -8073,7 +6484,6 @@
                 <w:lang w:val="en-US"/>
               </w:rPr>
             </w:pPr>
-            <w:proofErr w:type="spellStart"/>
             <w:r>
               <w:rPr>
                 <w:rStyle w:val="normaltextrun"/>
@@ -8090,7 +6500,6 @@
               </w:rPr>
               <w:t>abelAscending</w:t>
             </w:r>
-            <w:proofErr w:type="spellEnd"/>
           </w:p>
         </w:tc>
         <w:tc>
@@ -8212,7 +6621,6 @@
                 <w:lang w:val="en-US"/>
               </w:rPr>
             </w:pPr>
-            <w:proofErr w:type="spellStart"/>
             <w:r>
               <w:rPr>
                 <w:rStyle w:val="normaltextrun"/>
@@ -8221,7 +6629,6 @@
               </w:rPr>
               <w:t>Button_width</w:t>
             </w:r>
-            <w:proofErr w:type="spellEnd"/>
           </w:p>
         </w:tc>
         <w:tc>
@@ -8343,7 +6750,6 @@
                 <w:lang w:val="en-US"/>
               </w:rPr>
             </w:pPr>
-            <w:proofErr w:type="spellStart"/>
             <w:r>
               <w:rPr>
                 <w:rStyle w:val="normaltextrun"/>
@@ -8352,7 +6758,6 @@
               </w:rPr>
               <w:t>Button_height</w:t>
             </w:r>
-            <w:proofErr w:type="spellEnd"/>
           </w:p>
         </w:tc>
         <w:tc>
@@ -8467,7 +6872,6 @@
                 <w:lang w:val="en-US"/>
               </w:rPr>
             </w:pPr>
-            <w:proofErr w:type="spellStart"/>
             <w:r>
               <w:rPr>
                 <w:rStyle w:val="normaltextrun"/>
@@ -8476,7 +6880,6 @@
               </w:rPr>
               <w:t>Button_up</w:t>
             </w:r>
-            <w:proofErr w:type="spellEnd"/>
           </w:p>
         </w:tc>
         <w:tc>
@@ -8569,7 +6972,6 @@
                 <w:lang w:val="en-US"/>
               </w:rPr>
             </w:pPr>
-            <w:proofErr w:type="spellStart"/>
             <w:r>
               <w:rPr>
                 <w:rStyle w:val="normaltextrun"/>
@@ -8578,7 +6980,6 @@
               </w:rPr>
               <w:t>Button_left</w:t>
             </w:r>
-            <w:proofErr w:type="spellEnd"/>
           </w:p>
         </w:tc>
         <w:tc>
@@ -8686,7 +7087,6 @@
                 <w:lang w:val="en-US"/>
               </w:rPr>
             </w:pPr>
-            <w:proofErr w:type="spellStart"/>
             <w:r>
               <w:rPr>
                 <w:rStyle w:val="normaltextrun"/>
@@ -8695,7 +7095,6 @@
               </w:rPr>
               <w:t>Label_width</w:t>
             </w:r>
-            <w:proofErr w:type="spellEnd"/>
           </w:p>
         </w:tc>
         <w:tc>
@@ -8803,7 +7202,6 @@
                 <w:lang w:val="en-US"/>
               </w:rPr>
             </w:pPr>
-            <w:proofErr w:type="spellStart"/>
             <w:r>
               <w:rPr>
                 <w:rStyle w:val="normaltextrun"/>
@@ -8812,7 +7210,6 @@
               </w:rPr>
               <w:t>Label_height</w:t>
             </w:r>
-            <w:proofErr w:type="spellEnd"/>
           </w:p>
         </w:tc>
         <w:tc>
@@ -8920,7 +7317,6 @@
                 <w:lang w:val="en-US"/>
               </w:rPr>
             </w:pPr>
-            <w:proofErr w:type="spellStart"/>
             <w:r>
               <w:rPr>
                 <w:rStyle w:val="normaltextrun"/>
@@ -8937,7 +7333,6 @@
               </w:rPr>
               <w:t>abel_up</w:t>
             </w:r>
-            <w:proofErr w:type="spellEnd"/>
           </w:p>
         </w:tc>
         <w:tc>
@@ -9045,7 +7440,6 @@
                 <w:lang w:val="en-US"/>
               </w:rPr>
             </w:pPr>
-            <w:proofErr w:type="spellStart"/>
             <w:r>
               <w:rPr>
                 <w:rStyle w:val="normaltextrun"/>
@@ -9062,7 +7456,6 @@
               </w:rPr>
               <w:t>abel_left</w:t>
             </w:r>
-            <w:proofErr w:type="spellEnd"/>
           </w:p>
         </w:tc>
         <w:tc>
@@ -9170,7 +7563,6 @@
                 <w:lang w:val="en-US"/>
               </w:rPr>
             </w:pPr>
-            <w:proofErr w:type="spellStart"/>
             <w:r>
               <w:rPr>
                 <w:rStyle w:val="normaltextrun"/>
@@ -9187,7 +7579,6 @@
               </w:rPr>
               <w:t>eservedWidthLeft</w:t>
             </w:r>
-            <w:proofErr w:type="spellEnd"/>
           </w:p>
         </w:tc>
         <w:tc>
@@ -9295,7 +7686,6 @@
                 <w:lang w:val="en-US"/>
               </w:rPr>
             </w:pPr>
-            <w:proofErr w:type="spellStart"/>
             <w:r>
               <w:rPr>
                 <w:rStyle w:val="normaltextrun"/>
@@ -9304,7 +7694,6 @@
               </w:rPr>
               <w:t>reservedWidthRight</w:t>
             </w:r>
-            <w:proofErr w:type="spellEnd"/>
           </w:p>
         </w:tc>
         <w:tc>
@@ -9392,7 +7781,7 @@
           <w:lang w:val="en-US"/>
         </w:rPr>
       </w:pPr>
-      <w:bookmarkStart w:id="4" w:name="_Toc36210245"/>
+      <w:bookmarkStart w:id="4" w:name="_Toc36645532"/>
       <w:r>
         <w:rPr>
           <w:rStyle w:val="normaltextrun"/>
@@ -9539,7 +7928,7 @@
             <w:pPr>
               <w:rPr>
                 <w:rStyle w:val="normaltextrun"/>
-                <w:rFonts w:ascii="Calibri" w:hAnsi="Calibri" w:cs="Calibri" w:hint="eastAsia"/>
+                <w:rFonts w:ascii="Calibri" w:hAnsi="Calibri" w:cs="Calibri"/>
                 <w:lang w:val="en-US"/>
               </w:rPr>
             </w:pPr>
@@ -9569,7 +7958,7 @@
             <w:pPr>
               <w:rPr>
                 <w:rStyle w:val="normaltextrun"/>
-                <w:rFonts w:ascii="Calibri" w:hAnsi="Calibri" w:cs="Calibri" w:hint="eastAsia"/>
+                <w:rFonts w:ascii="Calibri" w:hAnsi="Calibri" w:cs="Calibri"/>
                 <w:lang w:val="en-US"/>
               </w:rPr>
             </w:pPr>
@@ -9599,7 +7988,7 @@
             <w:pPr>
               <w:rPr>
                 <w:rStyle w:val="normaltextrun"/>
-                <w:rFonts w:ascii="Calibri" w:hAnsi="Calibri" w:cs="Calibri" w:hint="eastAsia"/>
+                <w:rFonts w:ascii="Calibri" w:hAnsi="Calibri" w:cs="Calibri"/>
                 <w:lang w:val="en-US"/>
               </w:rPr>
             </w:pPr>
@@ -9629,7 +8018,7 @@
             <w:pPr>
               <w:rPr>
                 <w:rStyle w:val="normaltextrun"/>
-                <w:rFonts w:ascii="Calibri" w:hAnsi="Calibri" w:cs="Calibri" w:hint="eastAsia"/>
+                <w:rFonts w:ascii="Calibri" w:hAnsi="Calibri" w:cs="Calibri"/>
                 <w:lang w:val="en-US"/>
               </w:rPr>
             </w:pPr>
@@ -9661,7 +8050,7 @@
             <w:pPr>
               <w:rPr>
                 <w:rStyle w:val="normaltextrun"/>
-                <w:rFonts w:ascii="Calibri" w:hAnsi="Calibri" w:cs="Calibri" w:hint="eastAsia"/>
+                <w:rFonts w:ascii="Calibri" w:hAnsi="Calibri" w:cs="Calibri"/>
                 <w:lang w:val="en-US"/>
               </w:rPr>
             </w:pPr>
@@ -9691,17 +8080,16 @@
             <w:pPr>
               <w:rPr>
                 <w:rStyle w:val="normaltextrun"/>
+                <w:rFonts w:ascii="Calibri" w:hAnsi="Calibri" w:cs="Calibri"/>
+                <w:lang w:val="en-US"/>
+              </w:rPr>
+            </w:pPr>
+            <w:r>
+              <w:rPr>
+                <w:rStyle w:val="normaltextrun"/>
                 <w:rFonts w:ascii="Calibri" w:hAnsi="Calibri" w:cs="Calibri" w:hint="eastAsia"/>
                 <w:lang w:val="en-US"/>
               </w:rPr>
-            </w:pPr>
-            <w:proofErr w:type="spellStart"/>
-            <w:r>
-              <w:rPr>
-                <w:rStyle w:val="normaltextrun"/>
-                <w:rFonts w:ascii="Calibri" w:hAnsi="Calibri" w:cs="Calibri" w:hint="eastAsia"/>
-                <w:lang w:val="en-US"/>
-              </w:rPr>
               <w:t>S</w:t>
             </w:r>
             <w:r>
@@ -9712,7 +8100,6 @@
               </w:rPr>
               <w:t>pecificButton</w:t>
             </w:r>
-            <w:proofErr w:type="spellEnd"/>
           </w:p>
         </w:tc>
         <w:tc>
@@ -9723,7 +8110,7 @@
             <w:pPr>
               <w:rPr>
                 <w:rStyle w:val="normaltextrun"/>
-                <w:rFonts w:ascii="Calibri" w:hAnsi="Calibri" w:cs="Calibri" w:hint="eastAsia"/>
+                <w:rFonts w:ascii="Calibri" w:hAnsi="Calibri" w:cs="Calibri"/>
                 <w:lang w:val="en-US"/>
               </w:rPr>
             </w:pPr>
@@ -9779,22 +8166,14 @@
                 <w:rFonts w:ascii="Calibri" w:hAnsi="Calibri" w:cs="Calibri"/>
                 <w:lang w:val="en-US"/>
               </w:rPr>
-              <w:t>he button that gets clicked</w:t>
-            </w:r>
-            <w:r>
-              <w:rPr>
-                <w:rStyle w:val="normaltextrun"/>
-                <w:rFonts w:ascii="Calibri" w:hAnsi="Calibri" w:cs="Calibri"/>
-                <w:lang w:val="en-US"/>
-              </w:rPr>
-              <w:t>.</w:t>
-            </w:r>
-          </w:p>
-          <w:p>
-            <w:pPr>
-              <w:rPr>
-                <w:rStyle w:val="normaltextrun"/>
-                <w:rFonts w:ascii="Calibri" w:hAnsi="Calibri" w:cs="Calibri" w:hint="eastAsia"/>
+              <w:t>he button that gets clicked.</w:t>
+            </w:r>
+          </w:p>
+          <w:p>
+            <w:pPr>
+              <w:rPr>
+                <w:rStyle w:val="normaltextrun"/>
+                <w:rFonts w:ascii="Calibri" w:hAnsi="Calibri" w:cs="Calibri"/>
                 <w:lang w:val="en-US"/>
               </w:rPr>
             </w:pPr>
@@ -9826,7 +8205,7 @@
             <w:pPr>
               <w:rPr>
                 <w:rStyle w:val="normaltextrun"/>
-                <w:rFonts w:ascii="Calibri" w:hAnsi="Calibri" w:cs="Calibri" w:hint="eastAsia"/>
+                <w:rFonts w:ascii="Calibri" w:hAnsi="Calibri" w:cs="Calibri"/>
                 <w:lang w:val="en-US"/>
               </w:rPr>
             </w:pPr>
@@ -9856,17 +8235,16 @@
             <w:pPr>
               <w:rPr>
                 <w:rStyle w:val="normaltextrun"/>
+                <w:rFonts w:ascii="Calibri" w:hAnsi="Calibri" w:cs="Calibri"/>
+                <w:lang w:val="en-US"/>
+              </w:rPr>
+            </w:pPr>
+            <w:r>
+              <w:rPr>
+                <w:rStyle w:val="normaltextrun"/>
                 <w:rFonts w:ascii="Calibri" w:hAnsi="Calibri" w:cs="Calibri" w:hint="eastAsia"/>
                 <w:lang w:val="en-US"/>
               </w:rPr>
-            </w:pPr>
-            <w:proofErr w:type="spellStart"/>
-            <w:r>
-              <w:rPr>
-                <w:rStyle w:val="normaltextrun"/>
-                <w:rFonts w:ascii="Calibri" w:hAnsi="Calibri" w:cs="Calibri" w:hint="eastAsia"/>
-                <w:lang w:val="en-US"/>
-              </w:rPr>
               <w:t>S</w:t>
             </w:r>
             <w:r>
@@ -9877,7 +8255,6 @@
               </w:rPr>
               <w:t>pecificLabel</w:t>
             </w:r>
-            <w:proofErr w:type="spellEnd"/>
           </w:p>
         </w:tc>
         <w:tc>
@@ -9888,7 +8265,7 @@
             <w:pPr>
               <w:rPr>
                 <w:rStyle w:val="normaltextrun"/>
-                <w:rFonts w:ascii="Calibri" w:hAnsi="Calibri" w:cs="Calibri" w:hint="eastAsia"/>
+                <w:rFonts w:ascii="Calibri" w:hAnsi="Calibri" w:cs="Calibri"/>
                 <w:lang w:val="en-US"/>
               </w:rPr>
             </w:pPr>
@@ -9944,22 +8321,14 @@
                 <w:rFonts w:ascii="Calibri" w:hAnsi="Calibri" w:cs="Calibri"/>
                 <w:lang w:val="en-US"/>
               </w:rPr>
-              <w:t>he label that is associated to the value in button</w:t>
-            </w:r>
-            <w:r>
-              <w:rPr>
-                <w:rStyle w:val="normaltextrun"/>
-                <w:rFonts w:ascii="Calibri" w:hAnsi="Calibri" w:cs="Calibri"/>
-                <w:lang w:val="en-US"/>
-              </w:rPr>
-              <w:t>.</w:t>
-            </w:r>
-          </w:p>
-          <w:p>
-            <w:pPr>
-              <w:rPr>
-                <w:rStyle w:val="normaltextrun"/>
-                <w:rFonts w:ascii="Calibri" w:hAnsi="Calibri" w:cs="Calibri" w:hint="eastAsia"/>
+              <w:t>he label that is associated to the value in button.</w:t>
+            </w:r>
+          </w:p>
+          <w:p>
+            <w:pPr>
+              <w:rPr>
+                <w:rStyle w:val="normaltextrun"/>
+                <w:rFonts w:ascii="Calibri" w:hAnsi="Calibri" w:cs="Calibri"/>
                 <w:lang w:val="en-US"/>
               </w:rPr>
             </w:pPr>
@@ -9983,7 +8352,7 @@
             <w:pPr>
               <w:rPr>
                 <w:rStyle w:val="normaltextrun"/>
-                <w:rFonts w:ascii="Calibri" w:hAnsi="Calibri" w:cs="Calibri" w:hint="eastAsia"/>
+                <w:rFonts w:ascii="Calibri" w:hAnsi="Calibri" w:cs="Calibri"/>
                 <w:lang w:val="en-US"/>
               </w:rPr>
             </w:pPr>
@@ -10029,17 +8398,16 @@
             <w:pPr>
               <w:rPr>
                 <w:rStyle w:val="normaltextrun"/>
+                <w:rFonts w:ascii="Calibri" w:hAnsi="Calibri" w:cs="Calibri"/>
+                <w:lang w:val="en-US"/>
+              </w:rPr>
+            </w:pPr>
+            <w:r>
+              <w:rPr>
+                <w:rStyle w:val="normaltextrun"/>
                 <w:rFonts w:ascii="Calibri" w:hAnsi="Calibri" w:cs="Calibri" w:hint="eastAsia"/>
                 <w:lang w:val="en-US"/>
               </w:rPr>
-            </w:pPr>
-            <w:proofErr w:type="spellStart"/>
-            <w:r>
-              <w:rPr>
-                <w:rStyle w:val="normaltextrun"/>
-                <w:rFonts w:ascii="Calibri" w:hAnsi="Calibri" w:cs="Calibri" w:hint="eastAsia"/>
-                <w:lang w:val="en-US"/>
-              </w:rPr>
               <w:t>C</w:t>
             </w:r>
             <w:r>
@@ -10050,7 +8418,6 @@
               </w:rPr>
               <w:t>aseNumber</w:t>
             </w:r>
-            <w:proofErr w:type="spellEnd"/>
           </w:p>
         </w:tc>
         <w:tc>
@@ -10061,7 +8428,7 @@
             <w:pPr>
               <w:rPr>
                 <w:rStyle w:val="normaltextrun"/>
-                <w:rFonts w:ascii="Calibri" w:hAnsi="Calibri" w:cs="Calibri" w:hint="eastAsia"/>
+                <w:rFonts w:ascii="Calibri" w:hAnsi="Calibri" w:cs="Calibri"/>
                 <w:lang w:val="en-US"/>
               </w:rPr>
             </w:pPr>
@@ -10132,7 +8499,7 @@
             <w:pPr>
               <w:rPr>
                 <w:rStyle w:val="normaltextrun"/>
-                <w:rFonts w:ascii="Calibri" w:hAnsi="Calibri" w:cs="Calibri" w:hint="eastAsia"/>
+                <w:rFonts w:ascii="Calibri" w:hAnsi="Calibri" w:cs="Calibri"/>
                 <w:lang w:val="en-US"/>
               </w:rPr>
             </w:pPr>
@@ -10156,7 +8523,7 @@
             <w:pPr>
               <w:rPr>
                 <w:rStyle w:val="normaltextrun"/>
-                <w:rFonts w:ascii="Calibri" w:hAnsi="Calibri" w:cs="Calibri" w:hint="eastAsia"/>
+                <w:rFonts w:ascii="Calibri" w:hAnsi="Calibri" w:cs="Calibri"/>
                 <w:lang w:val="en-US"/>
               </w:rPr>
             </w:pPr>
@@ -10186,7 +8553,7 @@
             <w:pPr>
               <w:rPr>
                 <w:rStyle w:val="normaltextrun"/>
-                <w:rFonts w:ascii="Calibri" w:hAnsi="Calibri" w:cs="Calibri" w:hint="eastAsia"/>
+                <w:rFonts w:ascii="Calibri" w:hAnsi="Calibri" w:cs="Calibri"/>
                 <w:lang w:val="en-US"/>
               </w:rPr>
             </w:pPr>
@@ -10216,7 +8583,7 @@
             <w:pPr>
               <w:rPr>
                 <w:rStyle w:val="normaltextrun"/>
-                <w:rFonts w:ascii="Calibri" w:hAnsi="Calibri" w:cs="Calibri" w:hint="eastAsia"/>
+                <w:rFonts w:ascii="Calibri" w:hAnsi="Calibri" w:cs="Calibri"/>
                 <w:lang w:val="en-US"/>
               </w:rPr>
             </w:pPr>
@@ -10287,7 +8654,7 @@
             <w:pPr>
               <w:rPr>
                 <w:rStyle w:val="normaltextrun"/>
-                <w:rFonts w:ascii="Calibri" w:hAnsi="Calibri" w:cs="Calibri" w:hint="eastAsia"/>
+                <w:rFonts w:ascii="Calibri" w:hAnsi="Calibri" w:cs="Calibri"/>
                 <w:lang w:val="en-US"/>
               </w:rPr>
             </w:pPr>
@@ -10319,7 +8686,7 @@
             <w:pPr>
               <w:rPr>
                 <w:rStyle w:val="normaltextrun"/>
-                <w:rFonts w:ascii="Calibri" w:hAnsi="Calibri" w:cs="Calibri" w:hint="eastAsia"/>
+                <w:rFonts w:ascii="Calibri" w:hAnsi="Calibri" w:cs="Calibri"/>
                 <w:lang w:val="en-US"/>
               </w:rPr>
             </w:pPr>
@@ -10349,17 +8716,16 @@
             <w:pPr>
               <w:rPr>
                 <w:rStyle w:val="normaltextrun"/>
+                <w:rFonts w:ascii="Calibri" w:hAnsi="Calibri" w:cs="Calibri"/>
+                <w:lang w:val="en-US"/>
+              </w:rPr>
+            </w:pPr>
+            <w:r>
+              <w:rPr>
+                <w:rStyle w:val="normaltextrun"/>
                 <w:rFonts w:ascii="Calibri" w:hAnsi="Calibri" w:cs="Calibri" w:hint="eastAsia"/>
                 <w:lang w:val="en-US"/>
               </w:rPr>
-            </w:pPr>
-            <w:proofErr w:type="spellStart"/>
-            <w:r>
-              <w:rPr>
-                <w:rStyle w:val="normaltextrun"/>
-                <w:rFonts w:ascii="Calibri" w:hAnsi="Calibri" w:cs="Calibri" w:hint="eastAsia"/>
-                <w:lang w:val="en-US"/>
-              </w:rPr>
               <w:t>T</w:t>
             </w:r>
             <w:r>
@@ -10370,7 +8736,6 @@
               </w:rPr>
               <w:t>otalValue</w:t>
             </w:r>
-            <w:proofErr w:type="spellEnd"/>
           </w:p>
         </w:tc>
         <w:tc>
@@ -10381,7 +8746,7 @@
             <w:pPr>
               <w:rPr>
                 <w:rStyle w:val="normaltextrun"/>
-                <w:rFonts w:ascii="Calibri" w:hAnsi="Calibri" w:cs="Calibri" w:hint="eastAsia"/>
+                <w:rFonts w:ascii="Calibri" w:hAnsi="Calibri" w:cs="Calibri"/>
                 <w:lang w:val="en-US"/>
               </w:rPr>
             </w:pPr>
@@ -10452,7 +8817,7 @@
             <w:pPr>
               <w:rPr>
                 <w:rStyle w:val="normaltextrun"/>
-                <w:rFonts w:ascii="Calibri" w:hAnsi="Calibri" w:cs="Calibri" w:hint="eastAsia"/>
+                <w:rFonts w:ascii="Calibri" w:hAnsi="Calibri" w:cs="Calibri"/>
                 <w:lang w:val="en-US"/>
               </w:rPr>
             </w:pPr>
@@ -10484,7 +8849,7 @@
             <w:pPr>
               <w:rPr>
                 <w:rStyle w:val="normaltextrun"/>
-                <w:rFonts w:ascii="Calibri" w:hAnsi="Calibri" w:cs="Calibri" w:hint="eastAsia"/>
+                <w:rFonts w:ascii="Calibri" w:hAnsi="Calibri" w:cs="Calibri"/>
                 <w:lang w:val="en-US"/>
               </w:rPr>
             </w:pPr>
@@ -10546,11 +8911,10 @@
             <w:pPr>
               <w:rPr>
                 <w:rStyle w:val="normaltextrun"/>
-                <w:rFonts w:ascii="Calibri" w:hAnsi="Calibri" w:cs="Calibri" w:hint="eastAsia"/>
-                <w:lang w:val="en-US"/>
-              </w:rPr>
-            </w:pPr>
-            <w:proofErr w:type="spellStart"/>
+                <w:rFonts w:ascii="Calibri" w:hAnsi="Calibri" w:cs="Calibri"/>
+                <w:lang w:val="en-US"/>
+              </w:rPr>
+            </w:pPr>
             <w:r>
               <w:rPr>
                 <w:rStyle w:val="normaltextrun"/>
@@ -10559,7 +8923,6 @@
               </w:rPr>
               <w:t>RemainingCase</w:t>
             </w:r>
-            <w:proofErr w:type="spellEnd"/>
           </w:p>
         </w:tc>
         <w:tc>
@@ -10570,7 +8933,7 @@
             <w:pPr>
               <w:rPr>
                 <w:rStyle w:val="normaltextrun"/>
-                <w:rFonts w:ascii="Calibri" w:hAnsi="Calibri" w:cs="Calibri" w:hint="eastAsia"/>
+                <w:rFonts w:ascii="Calibri" w:hAnsi="Calibri" w:cs="Calibri"/>
                 <w:lang w:val="en-US"/>
               </w:rPr>
             </w:pPr>
@@ -10641,7 +9004,7 @@
             <w:pPr>
               <w:rPr>
                 <w:rStyle w:val="normaltextrun"/>
-                <w:rFonts w:ascii="Calibri" w:hAnsi="Calibri" w:cs="Calibri" w:hint="eastAsia"/>
+                <w:rFonts w:ascii="Calibri" w:hAnsi="Calibri" w:cs="Calibri"/>
                 <w:lang w:val="en-US"/>
               </w:rPr>
             </w:pPr>
@@ -10681,7 +9044,7 @@
             <w:pPr>
               <w:rPr>
                 <w:rStyle w:val="normaltextrun"/>
-                <w:rFonts w:ascii="Calibri" w:hAnsi="Calibri" w:cs="Calibri" w:hint="eastAsia"/>
+                <w:rFonts w:ascii="Calibri" w:hAnsi="Calibri" w:cs="Calibri"/>
                 <w:lang w:val="en-US"/>
               </w:rPr>
             </w:pPr>
@@ -10711,17 +9074,16 @@
             <w:pPr>
               <w:rPr>
                 <w:rStyle w:val="normaltextrun"/>
+                <w:rFonts w:ascii="Calibri" w:hAnsi="Calibri" w:cs="Calibri"/>
+                <w:lang w:val="en-US"/>
+              </w:rPr>
+            </w:pPr>
+            <w:r>
+              <w:rPr>
+                <w:rStyle w:val="normaltextrun"/>
                 <w:rFonts w:ascii="Calibri" w:hAnsi="Calibri" w:cs="Calibri" w:hint="eastAsia"/>
                 <w:lang w:val="en-US"/>
               </w:rPr>
-            </w:pPr>
-            <w:proofErr w:type="spellStart"/>
-            <w:r>
-              <w:rPr>
-                <w:rStyle w:val="normaltextrun"/>
-                <w:rFonts w:ascii="Calibri" w:hAnsi="Calibri" w:cs="Calibri" w:hint="eastAsia"/>
-                <w:lang w:val="en-US"/>
-              </w:rPr>
               <w:t>B</w:t>
             </w:r>
             <w:r>
@@ -10732,7 +9094,6 @@
               </w:rPr>
               <w:t>ankTime</w:t>
             </w:r>
-            <w:proofErr w:type="spellEnd"/>
           </w:p>
         </w:tc>
         <w:tc>
@@ -10743,7 +9104,7 @@
             <w:pPr>
               <w:rPr>
                 <w:rStyle w:val="normaltextrun"/>
-                <w:rFonts w:ascii="Calibri" w:hAnsi="Calibri" w:cs="Calibri" w:hint="eastAsia"/>
+                <w:rFonts w:ascii="Calibri" w:hAnsi="Calibri" w:cs="Calibri"/>
                 <w:lang w:val="en-US"/>
               </w:rPr>
             </w:pPr>
@@ -10773,16 +9134,16 @@
             <w:pPr>
               <w:rPr>
                 <w:rStyle w:val="normaltextrun"/>
+                <w:rFonts w:ascii="Calibri" w:hAnsi="Calibri" w:cs="Calibri"/>
+                <w:lang w:val="en-US"/>
+              </w:rPr>
+            </w:pPr>
+            <w:r>
+              <w:rPr>
+                <w:rStyle w:val="normaltextrun"/>
                 <w:rFonts w:ascii="Calibri" w:hAnsi="Calibri" w:cs="Calibri" w:hint="eastAsia"/>
                 <w:lang w:val="en-US"/>
               </w:rPr>
-            </w:pPr>
-            <w:r>
-              <w:rPr>
-                <w:rStyle w:val="normaltextrun"/>
-                <w:rFonts w:ascii="Calibri" w:hAnsi="Calibri" w:cs="Calibri" w:hint="eastAsia"/>
-                <w:lang w:val="en-US"/>
-              </w:rPr>
               <w:t>A</w:t>
             </w:r>
             <w:r>
@@ -10791,15 +9152,7 @@
                 <w:rFonts w:ascii="Calibri" w:hAnsi="Calibri" w:cs="Calibri"/>
                 <w:lang w:val="en-US"/>
               </w:rPr>
-              <w:t xml:space="preserve"> variable that indicates when the bank should provide bank offer</w:t>
-            </w:r>
-            <w:r>
-              <w:rPr>
-                <w:rStyle w:val="normaltextrun"/>
-                <w:rFonts w:ascii="Calibri" w:hAnsi="Calibri" w:cs="Calibri"/>
-                <w:lang w:val="en-US"/>
-              </w:rPr>
-              <w:t>.</w:t>
+              <w:t xml:space="preserve"> variable that indicates when the bank should provide bank offer.</w:t>
             </w:r>
             <w:r>
               <w:rPr>
@@ -10825,7 +9178,7 @@
       <w:pPr>
         <w:rPr>
           <w:rStyle w:val="normaltextrun"/>
-          <w:rFonts w:ascii="Calibri" w:hAnsi="Calibri" w:cs="Calibri" w:hint="eastAsia"/>
+          <w:rFonts w:ascii="Calibri" w:hAnsi="Calibri" w:cs="Calibri"/>
           <w:lang w:val="en-US"/>
         </w:rPr>
       </w:pPr>
@@ -10843,7 +9196,7 @@
       <w:pPr>
         <w:rPr>
           <w:rStyle w:val="normaltextrun"/>
-          <w:rFonts w:ascii="Calibri" w:hAnsi="Calibri" w:cs="Calibri" w:hint="eastAsia"/>
+          <w:rFonts w:ascii="Calibri" w:hAnsi="Calibri" w:cs="Calibri"/>
           <w:lang w:val="en-US"/>
         </w:rPr>
       </w:pPr>
@@ -10861,105 +9214,31 @@
           <w:rFonts w:ascii="Calibri" w:hAnsi="Calibri" w:cs="Calibri"/>
           <w:lang w:val="en-US"/>
         </w:rPr>
-        <w:t xml:space="preserve">BEGIN FUNCTION </w:t>
-      </w:r>
-      <w:proofErr w:type="spellStart"/>
-      <w:proofErr w:type="gramStart"/>
+        <w:t>BEGIN FUNCTION OpenCase(</w:t>
+      </w:r>
       <w:r>
         <w:rPr>
           <w:rStyle w:val="normaltextrun"/>
           <w:rFonts w:ascii="Calibri" w:hAnsi="Calibri" w:cs="Calibri"/>
           <w:lang w:val="en-US"/>
         </w:rPr>
-        <w:t>OpenCase</w:t>
-      </w:r>
-      <w:proofErr w:type="spellEnd"/>
+        <w:t xml:space="preserve">Button SpecificButton, Label SpecificLabel, </w:t>
+      </w:r>
       <w:r>
         <w:rPr>
           <w:rStyle w:val="normaltextrun"/>
           <w:rFonts w:ascii="Calibri" w:hAnsi="Calibri" w:cs="Calibri"/>
           <w:lang w:val="en-US"/>
         </w:rPr>
-        <w:t>(</w:t>
-      </w:r>
-      <w:proofErr w:type="gramEnd"/>
+        <w:t>Int</w:t>
+      </w:r>
       <w:r>
         <w:rPr>
           <w:rStyle w:val="normaltextrun"/>
           <w:rFonts w:ascii="Calibri" w:hAnsi="Calibri" w:cs="Calibri"/>
           <w:lang w:val="en-US"/>
         </w:rPr>
-        <w:t xml:space="preserve">Button </w:t>
-      </w:r>
-      <w:proofErr w:type="spellStart"/>
-      <w:r>
-        <w:rPr>
-          <w:rStyle w:val="normaltextrun"/>
-          <w:rFonts w:ascii="Calibri" w:hAnsi="Calibri" w:cs="Calibri"/>
-          <w:lang w:val="en-US"/>
-        </w:rPr>
-        <w:t>SpecificButton</w:t>
-      </w:r>
-      <w:proofErr w:type="spellEnd"/>
-      <w:r>
-        <w:rPr>
-          <w:rStyle w:val="normaltextrun"/>
-          <w:rFonts w:ascii="Calibri" w:hAnsi="Calibri" w:cs="Calibri"/>
-          <w:lang w:val="en-US"/>
-        </w:rPr>
-        <w:t xml:space="preserve">, Label </w:t>
-      </w:r>
-      <w:proofErr w:type="spellStart"/>
-      <w:r>
-        <w:rPr>
-          <w:rStyle w:val="normaltextrun"/>
-          <w:rFonts w:ascii="Calibri" w:hAnsi="Calibri" w:cs="Calibri"/>
-          <w:lang w:val="en-US"/>
-        </w:rPr>
-        <w:t>SpecificLabel</w:t>
-      </w:r>
-      <w:proofErr w:type="spellEnd"/>
-      <w:r>
-        <w:rPr>
-          <w:rStyle w:val="normaltextrun"/>
-          <w:rFonts w:ascii="Calibri" w:hAnsi="Calibri" w:cs="Calibri"/>
-          <w:lang w:val="en-US"/>
-        </w:rPr>
-        <w:t xml:space="preserve">, </w:t>
-      </w:r>
-      <w:r>
-        <w:rPr>
-          <w:rStyle w:val="normaltextrun"/>
-          <w:rFonts w:ascii="Calibri" w:hAnsi="Calibri" w:cs="Calibri"/>
-          <w:lang w:val="en-US"/>
-        </w:rPr>
-        <w:t>Int</w:t>
-      </w:r>
-      <w:r>
-        <w:rPr>
-          <w:rStyle w:val="normaltextrun"/>
-          <w:rFonts w:ascii="Calibri" w:hAnsi="Calibri" w:cs="Calibri"/>
-          <w:lang w:val="en-US"/>
-        </w:rPr>
-        <w:t xml:space="preserve"> </w:t>
-      </w:r>
-      <w:proofErr w:type="spellStart"/>
-      <w:r>
-        <w:rPr>
-          <w:rStyle w:val="normaltextrun"/>
-          <w:rFonts w:ascii="Calibri" w:hAnsi="Calibri" w:cs="Calibri"/>
-          <w:lang w:val="en-US"/>
-        </w:rPr>
-        <w:t>CaseNumber</w:t>
-      </w:r>
-      <w:proofErr w:type="spellEnd"/>
-      <w:r>
-        <w:rPr>
-          <w:rStyle w:val="normaltextrun"/>
-          <w:rFonts w:ascii="Calibri" w:hAnsi="Calibri" w:cs="Calibri"/>
-          <w:lang w:val="en-US"/>
-        </w:rPr>
-        <w:t>)</w:t>
+        <w:t xml:space="preserve"> CaseNumber)</w:t>
       </w:r>
     </w:p>
     <w:p>
@@ -10985,18 +9264,8 @@
           <w:lang w:val="en-US"/>
         </w:rPr>
         <w:tab/>
-        <w:t xml:space="preserve">Lock </w:t>
-      </w:r>
-      <w:proofErr w:type="spellStart"/>
-      <w:r>
-        <w:rPr>
-          <w:rStyle w:val="normaltextrun"/>
-          <w:rFonts w:ascii="Calibri" w:hAnsi="Calibri" w:cs="Calibri"/>
-          <w:lang w:val="en-US"/>
-        </w:rPr>
-        <w:t>SpecificButton</w:t>
-      </w:r>
-      <w:proofErr w:type="spellEnd"/>
+        <w:t>Lock SpecificButton</w:t>
+      </w:r>
     </w:p>
     <w:p>
       <w:pPr>
@@ -11021,18 +9290,8 @@
           <w:lang w:val="en-US"/>
         </w:rPr>
         <w:tab/>
-        <w:t xml:space="preserve">Hide </w:t>
-      </w:r>
-      <w:proofErr w:type="spellStart"/>
-      <w:r>
-        <w:rPr>
-          <w:rStyle w:val="normaltextrun"/>
-          <w:rFonts w:ascii="Calibri" w:hAnsi="Calibri" w:cs="Calibri"/>
-          <w:lang w:val="en-US"/>
-        </w:rPr>
-        <w:t>SpecificLabel</w:t>
-      </w:r>
-      <w:proofErr w:type="spellEnd"/>
+        <w:t>Hide SpecificLabel</w:t>
+      </w:r>
     </w:p>
     <w:p>
       <w:pPr>
@@ -11057,24 +9316,7 @@
           <w:lang w:val="en-US"/>
         </w:rPr>
         <w:tab/>
-      </w:r>
-      <w:proofErr w:type="gramStart"/>
-      <w:r>
-        <w:rPr>
-          <w:rStyle w:val="normaltextrun"/>
-          <w:rFonts w:ascii="Calibri" w:hAnsi="Calibri" w:cs="Calibri"/>
-          <w:lang w:val="en-US"/>
-        </w:rPr>
-        <w:t>‘ Since</w:t>
-      </w:r>
-      <w:proofErr w:type="gramEnd"/>
-      <w:r>
-        <w:rPr>
-          <w:rStyle w:val="normaltextrun"/>
-          <w:rFonts w:ascii="Calibri" w:hAnsi="Calibri" w:cs="Calibri"/>
-          <w:lang w:val="en-US"/>
-        </w:rPr>
-        <w:t xml:space="preserve"> index in cases starts from 0, we have to minus one.</w:t>
+        <w:t>‘ Since index in cases starts from 0, we have to minus one.</w:t>
       </w:r>
     </w:p>
     <w:p>
@@ -11100,54 +9342,8 @@
           <w:lang w:val="en-US"/>
         </w:rPr>
         <w:tab/>
-        <w:t xml:space="preserve">Set </w:t>
-      </w:r>
-      <w:proofErr w:type="spellStart"/>
-      <w:r>
-        <w:rPr>
-          <w:rStyle w:val="normaltextrun"/>
-          <w:rFonts w:ascii="Calibri" w:hAnsi="Calibri" w:cs="Calibri"/>
-          <w:lang w:val="en-US"/>
-        </w:rPr>
-        <w:t>TotalValue</w:t>
-      </w:r>
-      <w:proofErr w:type="spellEnd"/>
-      <w:r>
-        <w:rPr>
-          <w:rStyle w:val="normaltextrun"/>
-          <w:rFonts w:ascii="Calibri" w:hAnsi="Calibri" w:cs="Calibri"/>
-          <w:lang w:val="en-US"/>
-        </w:rPr>
-        <w:t xml:space="preserve"> = </w:t>
-      </w:r>
-      <w:proofErr w:type="spellStart"/>
-      <w:r>
-        <w:rPr>
-          <w:rStyle w:val="normaltextrun"/>
-          <w:rFonts w:ascii="Calibri" w:hAnsi="Calibri" w:cs="Calibri"/>
-          <w:lang w:val="en-US"/>
-        </w:rPr>
-        <w:t>TotalValue</w:t>
-      </w:r>
-      <w:proofErr w:type="spellEnd"/>
-      <w:r>
-        <w:rPr>
-          <w:rStyle w:val="normaltextrun"/>
-          <w:rFonts w:ascii="Calibri" w:hAnsi="Calibri" w:cs="Calibri"/>
-          <w:lang w:val="en-US"/>
-        </w:rPr>
-        <w:t xml:space="preserve"> – The value in case </w:t>
-      </w:r>
-      <w:proofErr w:type="spellStart"/>
-      <w:r>
-        <w:rPr>
-          <w:rStyle w:val="normaltextrun"/>
-          <w:rFonts w:ascii="Calibri" w:hAnsi="Calibri" w:cs="Calibri"/>
-          <w:lang w:val="en-US"/>
-        </w:rPr>
-        <w:t>caseNumber</w:t>
-      </w:r>
-      <w:proofErr w:type="spellEnd"/>
+        <w:t>Set TotalValue = TotalValue – The value in case caseNumber</w:t>
+      </w:r>
     </w:p>
     <w:p>
       <w:pPr>
@@ -11172,24 +9368,7 @@
           <w:lang w:val="en-US"/>
         </w:rPr>
         <w:tab/>
-      </w:r>
-      <w:proofErr w:type="gramStart"/>
-      <w:r>
-        <w:rPr>
-          <w:rStyle w:val="normaltextrun"/>
-          <w:rFonts w:ascii="Calibri" w:hAnsi="Calibri" w:cs="Calibri"/>
-          <w:lang w:val="en-US"/>
-        </w:rPr>
-        <w:t>‘ increase</w:t>
-      </w:r>
-      <w:proofErr w:type="gramEnd"/>
-      <w:r>
-        <w:rPr>
-          <w:rStyle w:val="normaltextrun"/>
-          <w:rFonts w:ascii="Calibri" w:hAnsi="Calibri" w:cs="Calibri"/>
-          <w:lang w:val="en-US"/>
-        </w:rPr>
-        <w:t xml:space="preserve"> the opened case</w:t>
+        <w:t>‘ increase the opened case</w:t>
       </w:r>
     </w:p>
     <w:p>
@@ -11224,7 +9403,6 @@
         </w:rPr>
         <w:t xml:space="preserve">Set </w:t>
       </w:r>
-      <w:proofErr w:type="spellStart"/>
       <w:r>
         <w:rPr>
           <w:rStyle w:val="normaltextrun"/>
@@ -11233,7 +9411,6 @@
         </w:rPr>
         <w:t>RemainingCase</w:t>
       </w:r>
-      <w:proofErr w:type="spellEnd"/>
       <w:r>
         <w:rPr>
           <w:rStyle w:val="normaltextrun"/>
@@ -11242,7 +9419,6 @@
         </w:rPr>
         <w:t xml:space="preserve"> = </w:t>
       </w:r>
-      <w:proofErr w:type="spellStart"/>
       <w:r>
         <w:rPr>
           <w:rStyle w:val="normaltextrun"/>
@@ -11251,7 +9427,6 @@
         </w:rPr>
         <w:t>RemainingCase</w:t>
       </w:r>
-      <w:proofErr w:type="spellEnd"/>
       <w:r>
         <w:rPr>
           <w:rStyle w:val="normaltextrun"/>
@@ -11300,43 +9475,7 @@
           <w:lang w:val="en-US"/>
         </w:rPr>
         <w:tab/>
-        <w:t xml:space="preserve">IF </w:t>
-      </w:r>
-      <w:proofErr w:type="spellStart"/>
-      <w:r>
-        <w:rPr>
-          <w:rStyle w:val="normaltextrun"/>
-          <w:rFonts w:ascii="Calibri" w:hAnsi="Calibri" w:cs="Calibri"/>
-          <w:lang w:val="en-US"/>
-        </w:rPr>
-        <w:t>OpenedCase</w:t>
-      </w:r>
-      <w:proofErr w:type="spellEnd"/>
-      <w:r>
-        <w:rPr>
-          <w:rStyle w:val="normaltextrun"/>
-          <w:rFonts w:ascii="Calibri" w:hAnsi="Calibri" w:cs="Calibri"/>
-          <w:lang w:val="en-US"/>
-        </w:rPr>
-        <w:t xml:space="preserve"> is in </w:t>
-      </w:r>
-      <w:proofErr w:type="spellStart"/>
-      <w:r>
-        <w:rPr>
-          <w:rStyle w:val="normaltextrun"/>
-          <w:rFonts w:ascii="Calibri" w:hAnsi="Calibri" w:cs="Calibri"/>
-          <w:lang w:val="en-US"/>
-        </w:rPr>
-        <w:t>BankTime</w:t>
-      </w:r>
-      <w:proofErr w:type="spellEnd"/>
-      <w:r>
-        <w:rPr>
-          <w:rStyle w:val="normaltextrun"/>
-          <w:rFonts w:ascii="Calibri" w:hAnsi="Calibri" w:cs="Calibri"/>
-          <w:lang w:val="en-US"/>
-        </w:rPr>
-        <w:t xml:space="preserve"> Then</w:t>
+        <w:t>IF OpenedCase is in BankTime Then</w:t>
       </w:r>
     </w:p>
     <w:p>
@@ -11370,16 +9509,15 @@
           <w:lang w:val="en-US"/>
         </w:rPr>
         <w:tab/>
-      </w:r>
-      <w:proofErr w:type="spellStart"/>
-      <w:proofErr w:type="gramStart"/>
+        <w:t>Bank</w:t>
+      </w:r>
       <w:r>
         <w:rPr>
           <w:rStyle w:val="normaltextrun"/>
           <w:rFonts w:ascii="Calibri" w:hAnsi="Calibri" w:cs="Calibri"/>
           <w:lang w:val="en-US"/>
         </w:rPr>
-        <w:t>Bank</w:t>
+        <w:t>Offer</w:t>
       </w:r>
       <w:r>
         <w:rPr>
@@ -11387,25 +9525,7 @@
           <w:rFonts w:ascii="Calibri" w:hAnsi="Calibri" w:cs="Calibri"/>
           <w:lang w:val="en-US"/>
         </w:rPr>
-        <w:t>Offer</w:t>
-      </w:r>
-      <w:proofErr w:type="spellEnd"/>
-      <w:r>
-        <w:rPr>
-          <w:rStyle w:val="normaltextrun"/>
-          <w:rFonts w:ascii="Calibri" w:hAnsi="Calibri" w:cs="Calibri"/>
-          <w:lang w:val="en-US"/>
-        </w:rPr>
-        <w:t>(</w:t>
-      </w:r>
-      <w:proofErr w:type="gramEnd"/>
-      <w:r>
-        <w:rPr>
-          <w:rStyle w:val="normaltextrun"/>
-          <w:rFonts w:ascii="Calibri" w:hAnsi="Calibri" w:cs="Calibri"/>
-          <w:lang w:val="en-US"/>
-        </w:rPr>
-        <w:t>)</w:t>
+        <w:t>()</w:t>
       </w:r>
     </w:p>
     <w:p>
@@ -11438,7 +9558,7 @@
       <w:pPr>
         <w:rPr>
           <w:rStyle w:val="normaltextrun"/>
-          <w:rFonts w:ascii="Calibri" w:hAnsi="Calibri" w:cs="Calibri" w:hint="eastAsia"/>
+          <w:rFonts w:ascii="Calibri" w:hAnsi="Calibri" w:cs="Calibri"/>
           <w:lang w:val="en-US"/>
         </w:rPr>
       </w:pPr>
@@ -11465,31 +9585,14 @@
           <w:lang w:val="en-US"/>
         </w:rPr>
         <w:tab/>
-      </w:r>
-      <w:proofErr w:type="gramStart"/>
-      <w:r>
-        <w:rPr>
-          <w:rStyle w:val="normaltextrun"/>
-          <w:rFonts w:ascii="Calibri" w:hAnsi="Calibri" w:cs="Calibri"/>
-          <w:lang w:val="en-US"/>
-        </w:rPr>
-        <w:t>‘ Do</w:t>
-      </w:r>
-      <w:proofErr w:type="gramEnd"/>
-      <w:r>
-        <w:rPr>
-          <w:rStyle w:val="normaltextrun"/>
-          <w:rFonts w:ascii="Calibri" w:hAnsi="Calibri" w:cs="Calibri"/>
-          <w:lang w:val="en-US"/>
-        </w:rPr>
-        <w:t xml:space="preserve"> nothing</w:t>
+        <w:t>‘ Do nothing</w:t>
       </w:r>
     </w:p>
     <w:p>
       <w:pPr>
         <w:rPr>
           <w:rStyle w:val="normaltextrun"/>
-          <w:rFonts w:ascii="Calibri" w:hAnsi="Calibri" w:cs="Calibri" w:hint="eastAsia"/>
+          <w:rFonts w:ascii="Calibri" w:hAnsi="Calibri" w:cs="Calibri"/>
           <w:lang w:val="en-US"/>
         </w:rPr>
       </w:pPr>
@@ -11560,25 +9663,7 @@
           <w:rFonts w:ascii="Calibri" w:hAnsi="Calibri" w:cs="Calibri"/>
           <w:lang w:val="en-US"/>
         </w:rPr>
-        <w:t>_</w:t>
-      </w:r>
-      <w:proofErr w:type="gramStart"/>
-      <w:r>
-        <w:rPr>
-          <w:rStyle w:val="normaltextrun"/>
-          <w:rFonts w:ascii="Calibri" w:hAnsi="Calibri" w:cs="Calibri"/>
-          <w:lang w:val="en-US"/>
-        </w:rPr>
-        <w:t>Click(</w:t>
-      </w:r>
-      <w:proofErr w:type="gramEnd"/>
-      <w:r>
-        <w:rPr>
-          <w:rStyle w:val="normaltextrun"/>
-          <w:rFonts w:ascii="Calibri" w:hAnsi="Calibri" w:cs="Calibri"/>
-          <w:lang w:val="en-US"/>
-        </w:rPr>
-        <w:t>) Handles Button</w:t>
+        <w:t>_Click() Handles Button</w:t>
       </w:r>
       <w:r>
         <w:rPr>
@@ -11601,7 +9686,7 @@
       <w:pPr>
         <w:rPr>
           <w:rStyle w:val="normaltextrun"/>
-          <w:rFonts w:ascii="Calibri" w:hAnsi="Calibri" w:cs="Calibri" w:hint="eastAsia"/>
+          <w:rFonts w:ascii="Calibri" w:hAnsi="Calibri" w:cs="Calibri"/>
           <w:lang w:val="en-US"/>
         </w:rPr>
       </w:pPr>
@@ -11621,33 +9706,13 @@
         </w:rPr>
         <w:tab/>
       </w:r>
-      <w:proofErr w:type="spellStart"/>
-      <w:proofErr w:type="gramStart"/>
       <w:r>
         <w:rPr>
           <w:rStyle w:val="normaltextrun"/>
           <w:rFonts w:ascii="Calibri" w:hAnsi="Calibri" w:cs="Calibri"/>
           <w:lang w:val="en-US"/>
         </w:rPr>
-        <w:t>OpenCase</w:t>
-      </w:r>
-      <w:proofErr w:type="spellEnd"/>
-      <w:r>
-        <w:rPr>
-          <w:rStyle w:val="normaltextrun"/>
-          <w:rFonts w:ascii="Calibri" w:hAnsi="Calibri" w:cs="Calibri"/>
-          <w:lang w:val="en-US"/>
-        </w:rPr>
-        <w:t>(</w:t>
-      </w:r>
-      <w:proofErr w:type="gramEnd"/>
-      <w:r>
-        <w:rPr>
-          <w:rStyle w:val="normaltextrun"/>
-          <w:rFonts w:ascii="Calibri" w:hAnsi="Calibri" w:cs="Calibri"/>
-          <w:lang w:val="en-US"/>
-        </w:rPr>
-        <w:t>Button</w:t>
+        <w:t>OpenCase(Button</w:t>
       </w:r>
       <w:r>
         <w:rPr>
@@ -11702,7 +9767,7 @@
       <w:pPr>
         <w:rPr>
           <w:rStyle w:val="normaltextrun"/>
-          <w:rFonts w:ascii="Calibri" w:hAnsi="Calibri" w:cs="Calibri" w:hint="eastAsia"/>
+          <w:rFonts w:ascii="Calibri" w:hAnsi="Calibri" w:cs="Calibri"/>
           <w:lang w:val="en-US"/>
         </w:rPr>
       </w:pPr>
@@ -11731,64 +9796,14 @@
           <w:lang w:val="en-US"/>
         </w:rPr>
         <w:tab/>
-        <w:t>BEGIN FUNCTION Button</w:t>
-      </w:r>
-      <w:r>
-        <w:rPr>
-          <w:rStyle w:val="normaltextrun"/>
-          <w:rFonts w:ascii="Calibri" w:hAnsi="Calibri" w:cs="Calibri"/>
-          <w:lang w:val="en-US"/>
-        </w:rPr>
-        <w:t>2</w:t>
-      </w:r>
-      <w:r>
-        <w:rPr>
-          <w:rStyle w:val="normaltextrun"/>
-          <w:rFonts w:ascii="Calibri" w:hAnsi="Calibri" w:cs="Calibri"/>
-          <w:lang w:val="en-US"/>
-        </w:rPr>
-        <w:t>_</w:t>
-      </w:r>
-      <w:proofErr w:type="gramStart"/>
-      <w:r>
-        <w:rPr>
-          <w:rStyle w:val="normaltextrun"/>
-          <w:rFonts w:ascii="Calibri" w:hAnsi="Calibri" w:cs="Calibri"/>
-          <w:lang w:val="en-US"/>
-        </w:rPr>
-        <w:t>Click(</w:t>
-      </w:r>
-      <w:proofErr w:type="gramEnd"/>
-      <w:r>
-        <w:rPr>
-          <w:rStyle w:val="normaltextrun"/>
-          <w:rFonts w:ascii="Calibri" w:hAnsi="Calibri" w:cs="Calibri"/>
-          <w:lang w:val="en-US"/>
-        </w:rPr>
-        <w:t>) Handles Button</w:t>
-      </w:r>
-      <w:r>
-        <w:rPr>
-          <w:rStyle w:val="normaltextrun"/>
-          <w:rFonts w:ascii="Calibri" w:hAnsi="Calibri" w:cs="Calibri"/>
-          <w:lang w:val="en-US"/>
-        </w:rPr>
-        <w:t>2</w:t>
-      </w:r>
-      <w:r>
-        <w:rPr>
-          <w:rStyle w:val="normaltextrun"/>
-          <w:rFonts w:ascii="Calibri" w:hAnsi="Calibri" w:cs="Calibri"/>
-          <w:lang w:val="en-US"/>
-        </w:rPr>
-        <w:t>.Click</w:t>
+        <w:t>BEGIN FUNCTION Button2_Click() Handles Button2.Click</w:t>
       </w:r>
     </w:p>
     <w:p>
       <w:pPr>
         <w:rPr>
           <w:rStyle w:val="normaltextrun"/>
-          <w:rFonts w:ascii="Calibri" w:hAnsi="Calibri" w:cs="Calibri" w:hint="eastAsia"/>
+          <w:rFonts w:ascii="Calibri" w:hAnsi="Calibri" w:cs="Calibri"/>
           <w:lang w:val="en-US"/>
         </w:rPr>
       </w:pPr>
@@ -11807,82 +9822,7 @@
           <w:lang w:val="en-US"/>
         </w:rPr>
         <w:tab/>
-      </w:r>
-      <w:proofErr w:type="spellStart"/>
-      <w:proofErr w:type="gramStart"/>
-      <w:r>
-        <w:rPr>
-          <w:rStyle w:val="normaltextrun"/>
-          <w:rFonts w:ascii="Calibri" w:hAnsi="Calibri" w:cs="Calibri"/>
-          <w:lang w:val="en-US"/>
-        </w:rPr>
-        <w:t>OpenCase</w:t>
-      </w:r>
-      <w:proofErr w:type="spellEnd"/>
-      <w:r>
-        <w:rPr>
-          <w:rStyle w:val="normaltextrun"/>
-          <w:rFonts w:ascii="Calibri" w:hAnsi="Calibri" w:cs="Calibri"/>
-          <w:lang w:val="en-US"/>
-        </w:rPr>
-        <w:t>(</w:t>
-      </w:r>
-      <w:proofErr w:type="gramEnd"/>
-      <w:r>
-        <w:rPr>
-          <w:rStyle w:val="normaltextrun"/>
-          <w:rFonts w:ascii="Calibri" w:hAnsi="Calibri" w:cs="Calibri"/>
-          <w:lang w:val="en-US"/>
-        </w:rPr>
-        <w:t>Button</w:t>
-      </w:r>
-      <w:r>
-        <w:rPr>
-          <w:rStyle w:val="normaltextrun"/>
-          <w:rFonts w:ascii="Calibri" w:hAnsi="Calibri" w:cs="Calibri"/>
-          <w:lang w:val="en-US"/>
-        </w:rPr>
-        <w:t>2</w:t>
-      </w:r>
-      <w:r>
-        <w:rPr>
-          <w:rStyle w:val="normaltextrun"/>
-          <w:rFonts w:ascii="Calibri" w:hAnsi="Calibri" w:cs="Calibri"/>
-          <w:lang w:val="en-US"/>
-        </w:rPr>
-        <w:t>, Label</w:t>
-      </w:r>
-      <w:r>
-        <w:rPr>
-          <w:rStyle w:val="normaltextrun"/>
-          <w:rFonts w:ascii="Calibri" w:hAnsi="Calibri" w:cs="Calibri"/>
-          <w:lang w:val="en-US"/>
-        </w:rPr>
-        <w:t>2</w:t>
-      </w:r>
-      <w:r>
-        <w:rPr>
-          <w:rStyle w:val="normaltextrun"/>
-          <w:rFonts w:ascii="Calibri" w:hAnsi="Calibri" w:cs="Calibri"/>
-          <w:lang w:val="en-US"/>
-        </w:rPr>
-        <w:t xml:space="preserve">, </w:t>
-      </w:r>
-      <w:r>
-        <w:rPr>
-          <w:rStyle w:val="normaltextrun"/>
-          <w:rFonts w:ascii="Calibri" w:hAnsi="Calibri" w:cs="Calibri"/>
-          <w:lang w:val="en-US"/>
-        </w:rPr>
-        <w:t>2</w:t>
-      </w:r>
-      <w:r>
-        <w:rPr>
-          <w:rStyle w:val="normaltextrun"/>
-          <w:rFonts w:ascii="Calibri" w:hAnsi="Calibri" w:cs="Calibri"/>
-          <w:lang w:val="en-US"/>
-        </w:rPr>
-        <w:t>)</w:t>
+        <w:t>OpenCase(Button2, Label2, 2)</w:t>
       </w:r>
     </w:p>
     <w:p>
@@ -11936,92 +9876,14 @@
           <w:lang w:val="en-US"/>
         </w:rPr>
         <w:tab/>
-        <w:t xml:space="preserve">BEGIN FUNCTION </w:t>
-      </w:r>
-      <w:proofErr w:type="spellStart"/>
-      <w:r>
-        <w:rPr>
-          <w:rStyle w:val="normaltextrun"/>
-          <w:rFonts w:ascii="Calibri" w:hAnsi="Calibri" w:cs="Calibri"/>
-          <w:lang w:val="en-US"/>
-        </w:rPr>
-        <w:t>Button</w:t>
-      </w:r>
-      <w:r>
-        <w:rPr>
-          <w:rStyle w:val="normaltextrun"/>
-          <w:rFonts w:ascii="Calibri" w:hAnsi="Calibri" w:cs="Calibri"/>
-          <w:lang w:val="en-US"/>
-        </w:rPr>
-        <w:t>X</w:t>
-      </w:r>
-      <w:r>
-        <w:rPr>
-          <w:rStyle w:val="normaltextrun"/>
-          <w:rFonts w:ascii="Calibri" w:hAnsi="Calibri" w:cs="Calibri"/>
-          <w:lang w:val="en-US"/>
-        </w:rPr>
-        <w:t>_</w:t>
-      </w:r>
-      <w:proofErr w:type="gramStart"/>
-      <w:r>
-        <w:rPr>
-          <w:rStyle w:val="normaltextrun"/>
-          <w:rFonts w:ascii="Calibri" w:hAnsi="Calibri" w:cs="Calibri"/>
-          <w:lang w:val="en-US"/>
-        </w:rPr>
-        <w:t>Click</w:t>
-      </w:r>
-      <w:proofErr w:type="spellEnd"/>
-      <w:r>
-        <w:rPr>
-          <w:rStyle w:val="normaltextrun"/>
-          <w:rFonts w:ascii="Calibri" w:hAnsi="Calibri" w:cs="Calibri"/>
-          <w:lang w:val="en-US"/>
-        </w:rPr>
-        <w:t>(</w:t>
-      </w:r>
-      <w:proofErr w:type="gramEnd"/>
-      <w:r>
-        <w:rPr>
-          <w:rStyle w:val="normaltextrun"/>
-          <w:rFonts w:ascii="Calibri" w:hAnsi="Calibri" w:cs="Calibri"/>
-          <w:lang w:val="en-US"/>
-        </w:rPr>
-        <w:t xml:space="preserve">) Handles </w:t>
-      </w:r>
-      <w:proofErr w:type="spellStart"/>
-      <w:r>
-        <w:rPr>
-          <w:rStyle w:val="normaltextrun"/>
-          <w:rFonts w:ascii="Calibri" w:hAnsi="Calibri" w:cs="Calibri"/>
-          <w:lang w:val="en-US"/>
-        </w:rPr>
-        <w:t>Button</w:t>
-      </w:r>
-      <w:r>
-        <w:rPr>
-          <w:rStyle w:val="normaltextrun"/>
-          <w:rFonts w:ascii="Calibri" w:hAnsi="Calibri" w:cs="Calibri"/>
-          <w:lang w:val="en-US"/>
-        </w:rPr>
-        <w:t>X</w:t>
-      </w:r>
-      <w:r>
-        <w:rPr>
-          <w:rStyle w:val="normaltextrun"/>
-          <w:rFonts w:ascii="Calibri" w:hAnsi="Calibri" w:cs="Calibri"/>
-          <w:lang w:val="en-US"/>
-        </w:rPr>
-        <w:t>.Click</w:t>
-      </w:r>
-      <w:proofErr w:type="spellEnd"/>
+        <w:t>BEGIN FUNCTION ButtonX_Click() Handles ButtonX.Click</w:t>
+      </w:r>
     </w:p>
     <w:p>
       <w:pPr>
         <w:rPr>
           <w:rStyle w:val="normaltextrun"/>
-          <w:rFonts w:ascii="Calibri" w:hAnsi="Calibri" w:cs="Calibri" w:hint="eastAsia"/>
+          <w:rFonts w:ascii="Calibri" w:hAnsi="Calibri" w:cs="Calibri"/>
           <w:lang w:val="en-US"/>
         </w:rPr>
       </w:pPr>
@@ -12040,101 +9902,14 @@
           <w:lang w:val="en-US"/>
         </w:rPr>
         <w:tab/>
-      </w:r>
-      <w:proofErr w:type="spellStart"/>
-      <w:proofErr w:type="gramStart"/>
-      <w:r>
-        <w:rPr>
-          <w:rStyle w:val="normaltextrun"/>
-          <w:rFonts w:ascii="Calibri" w:hAnsi="Calibri" w:cs="Calibri"/>
-          <w:lang w:val="en-US"/>
-        </w:rPr>
-        <w:t>OpenCase</w:t>
-      </w:r>
-      <w:proofErr w:type="spellEnd"/>
-      <w:r>
-        <w:rPr>
-          <w:rStyle w:val="normaltextrun"/>
-          <w:rFonts w:ascii="Calibri" w:hAnsi="Calibri" w:cs="Calibri"/>
-          <w:lang w:val="en-US"/>
-        </w:rPr>
-        <w:t>(</w:t>
-      </w:r>
-      <w:proofErr w:type="spellStart"/>
-      <w:proofErr w:type="gramEnd"/>
-      <w:r>
-        <w:rPr>
-          <w:rStyle w:val="normaltextrun"/>
-          <w:rFonts w:ascii="Calibri" w:hAnsi="Calibri" w:cs="Calibri"/>
-          <w:lang w:val="en-US"/>
-        </w:rPr>
-        <w:t>Button</w:t>
-      </w:r>
-      <w:r>
-        <w:rPr>
-          <w:rStyle w:val="normaltextrun"/>
-          <w:rFonts w:ascii="Calibri" w:hAnsi="Calibri" w:cs="Calibri"/>
-          <w:lang w:val="en-US"/>
-        </w:rPr>
-        <w:t>X</w:t>
-      </w:r>
-      <w:proofErr w:type="spellEnd"/>
-      <w:r>
-        <w:rPr>
-          <w:rStyle w:val="normaltextrun"/>
-          <w:rFonts w:ascii="Calibri" w:hAnsi="Calibri" w:cs="Calibri"/>
-          <w:lang w:val="en-US"/>
-        </w:rPr>
-        <w:t xml:space="preserve">, </w:t>
-      </w:r>
-      <w:proofErr w:type="spellStart"/>
-      <w:r>
-        <w:rPr>
-          <w:rStyle w:val="normaltextrun"/>
-          <w:rFonts w:ascii="Calibri" w:hAnsi="Calibri" w:cs="Calibri"/>
-          <w:lang w:val="en-US"/>
-        </w:rPr>
-        <w:t>Label</w:t>
-      </w:r>
-      <w:r>
-        <w:rPr>
-          <w:rStyle w:val="normaltextrun"/>
-          <w:rFonts w:ascii="Calibri" w:hAnsi="Calibri" w:cs="Calibri"/>
-          <w:lang w:val="en-US"/>
-        </w:rPr>
-        <w:t>X</w:t>
-      </w:r>
-      <w:proofErr w:type="spellEnd"/>
-      <w:r>
-        <w:rPr>
-          <w:rStyle w:val="normaltextrun"/>
-          <w:rFonts w:ascii="Calibri" w:hAnsi="Calibri" w:cs="Calibri"/>
-          <w:lang w:val="en-US"/>
-        </w:rPr>
-        <w:t xml:space="preserve">, </w:t>
-      </w:r>
-      <w:r>
-        <w:rPr>
-          <w:rStyle w:val="normaltextrun"/>
-          <w:rFonts w:ascii="Calibri" w:hAnsi="Calibri" w:cs="Calibri"/>
-          <w:lang w:val="en-US"/>
-        </w:rPr>
-        <w:t>X</w:t>
-      </w:r>
-      <w:r>
-        <w:rPr>
-          <w:rStyle w:val="normaltextrun"/>
-          <w:rFonts w:ascii="Calibri" w:hAnsi="Calibri" w:cs="Calibri"/>
-          <w:lang w:val="en-US"/>
-        </w:rPr>
-        <w:t>)</w:t>
+        <w:t>OpenCase(ButtonX, LabelX, X)</w:t>
       </w:r>
     </w:p>
     <w:p>
       <w:pPr>
         <w:rPr>
           <w:rStyle w:val="normaltextrun"/>
-          <w:rFonts w:ascii="Calibri" w:hAnsi="Calibri" w:cs="Calibri" w:hint="eastAsia"/>
+          <w:rFonts w:ascii="Calibri" w:hAnsi="Calibri" w:cs="Calibri"/>
           <w:lang w:val="en-US"/>
         </w:rPr>
       </w:pPr>
@@ -12163,35 +9938,7 @@
           <w:lang w:val="en-US"/>
         </w:rPr>
         <w:tab/>
-        <w:t xml:space="preserve">BEGIN FUNCTION </w:t>
-      </w:r>
-      <w:proofErr w:type="spellStart"/>
-      <w:proofErr w:type="gramStart"/>
-      <w:r>
-        <w:rPr>
-          <w:rStyle w:val="normaltextrun"/>
-          <w:rFonts w:ascii="Calibri" w:hAnsi="Calibri" w:cs="Calibri"/>
-          <w:lang w:val="en-US"/>
-        </w:rPr>
-        <w:t>BankOffer</w:t>
-      </w:r>
-      <w:proofErr w:type="spellEnd"/>
-      <w:r>
-        <w:rPr>
-          <w:rStyle w:val="normaltextrun"/>
-          <w:rFonts w:ascii="Calibri" w:hAnsi="Calibri" w:cs="Calibri"/>
-          <w:lang w:val="en-US"/>
-        </w:rPr>
-        <w:t>(</w:t>
-      </w:r>
-      <w:proofErr w:type="gramEnd"/>
-      <w:r>
-        <w:rPr>
-          <w:rStyle w:val="normaltextrun"/>
-          <w:rFonts w:ascii="Calibri" w:hAnsi="Calibri" w:cs="Calibri"/>
-          <w:lang w:val="en-US"/>
-        </w:rPr>
-        <w:t>)</w:t>
+        <w:t>BEGIN FUNCTION BankOffer()</w:t>
       </w:r>
     </w:p>
     <w:p>
@@ -12226,59 +9973,13 @@
         </w:rPr>
         <w:t xml:space="preserve">Set </w:t>
       </w:r>
-      <w:proofErr w:type="spellStart"/>
       <w:r>
         <w:rPr>
           <w:rStyle w:val="normaltextrun"/>
           <w:rFonts w:ascii="Calibri" w:hAnsi="Calibri" w:cs="Calibri"/>
           <w:lang w:val="en-US"/>
         </w:rPr>
-        <w:t>BankValue</w:t>
-      </w:r>
-      <w:proofErr w:type="spellEnd"/>
-      <w:r>
-        <w:rPr>
-          <w:rStyle w:val="normaltextrun"/>
-          <w:rFonts w:ascii="Calibri" w:hAnsi="Calibri" w:cs="Calibri"/>
-          <w:lang w:val="en-US"/>
-        </w:rPr>
-        <w:t xml:space="preserve"> = </w:t>
-      </w:r>
-      <w:proofErr w:type="spellStart"/>
-      <w:r>
-        <w:rPr>
-          <w:rStyle w:val="normaltextrun"/>
-          <w:rFonts w:ascii="Calibri" w:hAnsi="Calibri" w:cs="Calibri"/>
-          <w:lang w:val="en-US"/>
-        </w:rPr>
-        <w:t>TotalValue</w:t>
-      </w:r>
-      <w:proofErr w:type="spellEnd"/>
-      <w:r>
-        <w:rPr>
-          <w:rStyle w:val="normaltextrun"/>
-          <w:rFonts w:ascii="Calibri" w:hAnsi="Calibri" w:cs="Calibri"/>
-          <w:lang w:val="en-US"/>
-        </w:rPr>
-        <w:t xml:space="preserve"> / </w:t>
-      </w:r>
-      <w:proofErr w:type="spellStart"/>
-      <w:r>
-        <w:rPr>
-          <w:rStyle w:val="normaltextrun"/>
-          <w:rFonts w:ascii="Calibri" w:hAnsi="Calibri" w:cs="Calibri"/>
-          <w:lang w:val="en-US"/>
-        </w:rPr>
-        <w:t>RemainingCase</w:t>
-      </w:r>
-      <w:proofErr w:type="spellEnd"/>
-      <w:r>
-        <w:rPr>
-          <w:rStyle w:val="normaltextrun"/>
-          <w:rFonts w:ascii="Calibri" w:hAnsi="Calibri" w:cs="Calibri"/>
-          <w:lang w:val="en-US"/>
-        </w:rPr>
-        <w:t xml:space="preserve"> * 85%</w:t>
+        <w:t>BankValue = TotalValue / RemainingCase * 85%</w:t>
       </w:r>
     </w:p>
     <w:p>
@@ -12319,53 +10020,7 @@
           <w:rFonts w:ascii="Calibri" w:hAnsi="Calibri" w:cs="Calibri"/>
           <w:lang w:val="en-US"/>
         </w:rPr>
-        <w:t xml:space="preserve">Selection = </w:t>
-      </w:r>
-      <w:proofErr w:type="spellStart"/>
-      <w:proofErr w:type="gramStart"/>
-      <w:r>
-        <w:rPr>
-          <w:rStyle w:val="normaltextrun"/>
-          <w:rFonts w:ascii="Calibri" w:hAnsi="Calibri" w:cs="Calibri"/>
-          <w:lang w:val="en-US"/>
-        </w:rPr>
-        <w:t>Msgbox</w:t>
-      </w:r>
-      <w:proofErr w:type="spellEnd"/>
-      <w:r>
-        <w:rPr>
-          <w:rStyle w:val="normaltextrun"/>
-          <w:rFonts w:ascii="Calibri" w:hAnsi="Calibri" w:cs="Calibri"/>
-          <w:lang w:val="en-US"/>
-        </w:rPr>
-        <w:t>(</w:t>
-      </w:r>
-      <w:proofErr w:type="gramEnd"/>
-      <w:r>
-        <w:rPr>
-          <w:rStyle w:val="normaltextrun"/>
-          <w:rFonts w:ascii="Calibri" w:hAnsi="Calibri" w:cs="Calibri"/>
-          <w:lang w:val="en-US"/>
-        </w:rPr>
-        <w:t xml:space="preserve">“Bank offer is $” &amp; </w:t>
-      </w:r>
-      <w:proofErr w:type="spellStart"/>
-      <w:r>
-        <w:rPr>
-          <w:rStyle w:val="normaltextrun"/>
-          <w:rFonts w:ascii="Calibri" w:hAnsi="Calibri" w:cs="Calibri"/>
-          <w:lang w:val="en-US"/>
-        </w:rPr>
-        <w:t>BankValue</w:t>
-      </w:r>
-      <w:proofErr w:type="spellEnd"/>
-      <w:r>
-        <w:rPr>
-          <w:rStyle w:val="normaltextrun"/>
-          <w:rFonts w:ascii="Calibri" w:hAnsi="Calibri" w:cs="Calibri"/>
-          <w:lang w:val="en-US"/>
-        </w:rPr>
-        <w:t xml:space="preserve">, </w:t>
+        <w:t xml:space="preserve">Selection = Msgbox(“Bank offer is $” &amp; BankValue, </w:t>
       </w:r>
       <w:r>
         <w:rPr>
@@ -12448,59 +10103,14 @@
           <w:lang w:val="en-US"/>
         </w:rPr>
         <w:tab/>
-      </w:r>
-      <w:proofErr w:type="spellStart"/>
-      <w:proofErr w:type="gramStart"/>
-      <w:r>
-        <w:rPr>
-          <w:rStyle w:val="normaltextrun"/>
-          <w:rFonts w:ascii="Calibri" w:hAnsi="Calibri" w:cs="Calibri"/>
-          <w:lang w:val="en-US"/>
-        </w:rPr>
-        <w:t>Msgbox</w:t>
-      </w:r>
-      <w:proofErr w:type="spellEnd"/>
-      <w:r>
-        <w:rPr>
-          <w:rStyle w:val="normaltextrun"/>
-          <w:rFonts w:ascii="Calibri" w:hAnsi="Calibri" w:cs="Calibri"/>
-          <w:lang w:val="en-US"/>
-        </w:rPr>
-        <w:t>(</w:t>
-      </w:r>
-      <w:proofErr w:type="gramEnd"/>
-      <w:r>
-        <w:rPr>
-          <w:rStyle w:val="normaltextrun"/>
-          <w:rFonts w:ascii="Calibri" w:hAnsi="Calibri" w:cs="Calibri"/>
-          <w:lang w:val="en-US"/>
-        </w:rPr>
-        <w:t>“You win ”&amp;</w:t>
-      </w:r>
-      <w:proofErr w:type="spellStart"/>
-      <w:r>
-        <w:rPr>
-          <w:rStyle w:val="normaltextrun"/>
-          <w:rFonts w:ascii="Calibri" w:hAnsi="Calibri" w:cs="Calibri"/>
-          <w:lang w:val="en-US"/>
-        </w:rPr>
-        <w:t>BankOffer</w:t>
-      </w:r>
-      <w:proofErr w:type="spellEnd"/>
-      <w:r>
-        <w:rPr>
-          <w:rStyle w:val="normaltextrun"/>
-          <w:rFonts w:ascii="Calibri" w:hAnsi="Calibri" w:cs="Calibri"/>
-          <w:lang w:val="en-US"/>
-        </w:rPr>
-        <w:t>)</w:t>
+        <w:t>Msgbox(“You win ”&amp;BankOffer)</w:t>
       </w:r>
     </w:p>
     <w:p>
       <w:pPr>
         <w:rPr>
           <w:rStyle w:val="normaltextrun"/>
-          <w:rFonts w:ascii="Calibri" w:hAnsi="Calibri" w:cs="Calibri" w:hint="eastAsia"/>
+          <w:rFonts w:ascii="Calibri" w:hAnsi="Calibri" w:cs="Calibri"/>
           <w:lang w:val="en-US"/>
         </w:rPr>
       </w:pPr>
@@ -12534,7 +10144,7 @@
       <w:pPr>
         <w:rPr>
           <w:rStyle w:val="normaltextrun"/>
-          <w:rFonts w:ascii="Calibri" w:hAnsi="Calibri" w:cs="Calibri" w:hint="eastAsia"/>
+          <w:rFonts w:ascii="Calibri" w:hAnsi="Calibri" w:cs="Calibri"/>
           <w:lang w:val="en-US"/>
         </w:rPr>
       </w:pPr>
@@ -12576,7 +10186,7 @@
       <w:pPr>
         <w:rPr>
           <w:rStyle w:val="normaltextrun"/>
-          <w:rFonts w:ascii="Calibri" w:hAnsi="Calibri" w:cs="Calibri" w:hint="eastAsia"/>
+          <w:rFonts w:ascii="Calibri" w:hAnsi="Calibri" w:cs="Calibri"/>
           <w:lang w:val="en-US"/>
         </w:rPr>
       </w:pPr>
@@ -12644,7 +10254,7 @@
           <w:lang w:val="en-US"/>
         </w:rPr>
       </w:pPr>
-      <w:bookmarkStart w:id="5" w:name="_Toc36210246"/>
+      <w:bookmarkStart w:id="5" w:name="_Toc36645533"/>
       <w:r>
         <w:rPr>
           <w:rStyle w:val="normaltextrun"/>
@@ -18472,6 +16082,7 @@
   </w:compat>
   <w:rsids>
     <w:rsidRoot w:val="00C20D22"/>
+    <w:rsid w:val="00380310"/>
     <w:rsid w:val="007A3CBF"/>
     <w:rsid w:val="00C20D22"/>
   </w:rsids>

</xml_diff>